<commit_message>
change last Smelov lab
</commit_message>
<xml_diff>
--- a/3 COURSE/5 sem/OS/9/OC_Лабораторная_работа_09_ФайловаяСистема..docx
+++ b/3 COURSE/5 sem/OS/9/OC_Лабораторная_работа_09_ФайловаяСистема..docx
@@ -188,8 +188,9 @@
           <w:szCs w:val="28"/>
           <w:u w:val="single"/>
         </w:rPr>
-        <w:t>Задание 01.</w:t>
-      </w:r>
+        <w:t xml:space="preserve">Задание </w:t>
+      </w:r>
+      <w:proofErr w:type="gramStart"/>
       <w:r>
         <w:rPr>
           <w:rFonts w:ascii="Courier New" w:hAnsi="Courier New" w:cs="Courier New"/>
@@ -197,10 +198,21 @@
           <w:sz w:val="28"/>
           <w:szCs w:val="28"/>
           <w:u w:val="single"/>
+        </w:rPr>
+        <w:t>01.</w:t>
+      </w:r>
+      <w:r>
+        <w:rPr>
+          <w:rFonts w:ascii="Courier New" w:hAnsi="Courier New" w:cs="Courier New"/>
+          <w:b/>
+          <w:sz w:val="28"/>
+          <w:szCs w:val="28"/>
+          <w:u w:val="single"/>
           <w:lang w:val="en-US"/>
         </w:rPr>
         <w:t>Windows</w:t>
       </w:r>
+      <w:proofErr w:type="gramEnd"/>
       <w:r>
         <w:rPr>
           <w:rFonts w:ascii="Courier New" w:hAnsi="Courier New" w:cs="Courier New"/>
@@ -531,6 +543,7 @@
         </w:rPr>
         <w:t xml:space="preserve">вызывает функцию </w:t>
       </w:r>
+      <w:proofErr w:type="spellStart"/>
       <w:r>
         <w:rPr>
           <w:rFonts w:ascii="Courier New" w:hAnsi="Courier New" w:cs="Courier New"/>
@@ -551,6 +564,7 @@
         </w:rPr>
         <w:t>FileInfo</w:t>
       </w:r>
+      <w:proofErr w:type="spellEnd"/>
       <w:r>
         <w:rPr>
           <w:rFonts w:ascii="Courier New" w:hAnsi="Courier New" w:cs="Courier New"/>
@@ -712,6 +726,7 @@
         </w:rPr>
         <w:t xml:space="preserve">Функция </w:t>
       </w:r>
+      <w:proofErr w:type="spellStart"/>
       <w:r>
         <w:rPr>
           <w:rFonts w:ascii="Courier New" w:hAnsi="Courier New" w:cs="Courier New"/>
@@ -732,6 +747,7 @@
         </w:rPr>
         <w:t>FileInfo</w:t>
       </w:r>
+      <w:proofErr w:type="spellEnd"/>
       <w:r>
         <w:rPr>
           <w:rFonts w:ascii="Courier New" w:hAnsi="Courier New" w:cs="Courier New"/>
@@ -975,6 +991,7 @@
         </w:rPr>
         <w:t xml:space="preserve">вызывает функцию </w:t>
       </w:r>
+      <w:proofErr w:type="spellStart"/>
       <w:r>
         <w:rPr>
           <w:rFonts w:ascii="Courier New" w:hAnsi="Courier New" w:cs="Courier New"/>
@@ -1005,6 +1022,7 @@
         </w:rPr>
         <w:t>Txt</w:t>
       </w:r>
+      <w:proofErr w:type="spellEnd"/>
       <w:r>
         <w:rPr>
           <w:rFonts w:ascii="Courier New" w:hAnsi="Courier New" w:cs="Courier New"/>
@@ -1143,6 +1161,7 @@
         </w:rPr>
         <w:t xml:space="preserve">Функция </w:t>
       </w:r>
+      <w:proofErr w:type="spellStart"/>
       <w:r>
         <w:rPr>
           <w:rFonts w:ascii="Courier New" w:hAnsi="Courier New" w:cs="Courier New"/>
@@ -1173,6 +1192,7 @@
         </w:rPr>
         <w:t>Txt</w:t>
       </w:r>
+      <w:proofErr w:type="spellEnd"/>
       <w:r>
         <w:rPr>
           <w:rFonts w:ascii="Courier New" w:hAnsi="Courier New" w:cs="Courier New"/>
@@ -1333,8 +1353,9 @@
           <w:szCs w:val="28"/>
           <w:u w:val="single"/>
         </w:rPr>
-        <w:t>Задание 0</w:t>
-      </w:r>
+        <w:t xml:space="preserve">Задание </w:t>
+      </w:r>
+      <w:proofErr w:type="gramStart"/>
       <w:r>
         <w:rPr>
           <w:rFonts w:ascii="Courier New" w:hAnsi="Courier New" w:cs="Courier New"/>
@@ -1343,6 +1364,16 @@
           <w:szCs w:val="28"/>
           <w:u w:val="single"/>
         </w:rPr>
+        <w:t>0</w:t>
+      </w:r>
+      <w:r>
+        <w:rPr>
+          <w:rFonts w:ascii="Courier New" w:hAnsi="Courier New" w:cs="Courier New"/>
+          <w:b/>
+          <w:sz w:val="28"/>
+          <w:szCs w:val="28"/>
+          <w:u w:val="single"/>
+        </w:rPr>
         <w:t>2</w:t>
       </w:r>
       <w:r>
@@ -1366,6 +1397,7 @@
         </w:rPr>
         <w:t>Windows</w:t>
       </w:r>
+      <w:proofErr w:type="gramEnd"/>
       <w:r>
         <w:rPr>
           <w:rFonts w:ascii="Courier New" w:hAnsi="Courier New" w:cs="Courier New"/>
@@ -1497,6 +1529,7 @@
         </w:rPr>
         <w:t xml:space="preserve">вызывает функцию </w:t>
       </w:r>
+      <w:proofErr w:type="spellStart"/>
       <w:r>
         <w:rPr>
           <w:rFonts w:ascii="Courier New" w:hAnsi="Courier New" w:cs="Courier New"/>
@@ -1537,6 +1570,7 @@
         </w:rPr>
         <w:t>Txt</w:t>
       </w:r>
+      <w:proofErr w:type="spellEnd"/>
       <w:r>
         <w:rPr>
           <w:rFonts w:ascii="Courier New" w:hAnsi="Courier New" w:cs="Courier New"/>
@@ -1744,7 +1778,25 @@
           <w:sz w:val="28"/>
           <w:szCs w:val="28"/>
         </w:rPr>
-        <w:t xml:space="preserve"> и  вызывается последовательно </w:t>
+        <w:t xml:space="preserve"> </w:t>
+      </w:r>
+      <w:proofErr w:type="gramStart"/>
+      <w:r>
+        <w:rPr>
+          <w:rFonts w:ascii="Courier New" w:hAnsi="Courier New" w:cs="Courier New"/>
+          <w:sz w:val="28"/>
+          <w:szCs w:val="28"/>
+        </w:rPr>
+        <w:t>и  вызывается</w:t>
+      </w:r>
+      <w:proofErr w:type="gramEnd"/>
+      <w:r>
+        <w:rPr>
+          <w:rFonts w:ascii="Courier New" w:hAnsi="Courier New" w:cs="Courier New"/>
+          <w:sz w:val="28"/>
+          <w:szCs w:val="28"/>
+        </w:rPr>
+        <w:t xml:space="preserve"> последовательно </w:t>
       </w:r>
       <w:r>
         <w:rPr>
@@ -1803,6 +1855,7 @@
         </w:rPr>
         <w:t xml:space="preserve">Результат выполнения продемонстрируйте с помощью функции </w:t>
       </w:r>
+      <w:proofErr w:type="spellStart"/>
       <w:r>
         <w:rPr>
           <w:rFonts w:ascii="Courier New" w:hAnsi="Courier New" w:cs="Courier New"/>
@@ -1833,6 +1886,7 @@
         </w:rPr>
         <w:t>Txt</w:t>
       </w:r>
+      <w:proofErr w:type="spellEnd"/>
       <w:r>
         <w:rPr>
           <w:rFonts w:ascii="Courier New" w:hAnsi="Courier New" w:cs="Courier New"/>
@@ -2062,8 +2116,9 @@
           <w:u w:val="single"/>
         </w:rPr>
         <w:lastRenderedPageBreak/>
-        <w:t>Задание 0</w:t>
-      </w:r>
+        <w:t xml:space="preserve">Задание </w:t>
+      </w:r>
+      <w:proofErr w:type="gramStart"/>
       <w:r>
         <w:rPr>
           <w:rFonts w:ascii="Courier New" w:hAnsi="Courier New" w:cs="Courier New"/>
@@ -2072,6 +2127,16 @@
           <w:szCs w:val="28"/>
           <w:u w:val="single"/>
         </w:rPr>
+        <w:t>0</w:t>
+      </w:r>
+      <w:r>
+        <w:rPr>
+          <w:rFonts w:ascii="Courier New" w:hAnsi="Courier New" w:cs="Courier New"/>
+          <w:b/>
+          <w:sz w:val="28"/>
+          <w:szCs w:val="28"/>
+          <w:u w:val="single"/>
+        </w:rPr>
         <w:t>3</w:t>
       </w:r>
       <w:r>
@@ -2095,6 +2160,7 @@
         </w:rPr>
         <w:t>Windows</w:t>
       </w:r>
+      <w:proofErr w:type="gramEnd"/>
       <w:r>
         <w:rPr>
           <w:rFonts w:ascii="Courier New" w:hAnsi="Courier New" w:cs="Courier New"/>
@@ -2217,6 +2283,7 @@
         </w:rPr>
         <w:t xml:space="preserve">вызывает функцию </w:t>
       </w:r>
+      <w:proofErr w:type="spellStart"/>
       <w:r>
         <w:rPr>
           <w:rFonts w:ascii="Courier New" w:hAnsi="Courier New" w:cs="Courier New"/>
@@ -2257,6 +2324,7 @@
         </w:rPr>
         <w:t>Txt</w:t>
       </w:r>
+      <w:proofErr w:type="spellEnd"/>
       <w:r>
         <w:rPr>
           <w:rFonts w:ascii="Courier New" w:hAnsi="Courier New" w:cs="Courier New"/>
@@ -2452,7 +2520,25 @@
           <w:sz w:val="28"/>
           <w:szCs w:val="28"/>
         </w:rPr>
-        <w:t xml:space="preserve"> и  вызывается последовательно </w:t>
+        <w:t xml:space="preserve"> </w:t>
+      </w:r>
+      <w:proofErr w:type="gramStart"/>
+      <w:r>
+        <w:rPr>
+          <w:rFonts w:ascii="Courier New" w:hAnsi="Courier New" w:cs="Courier New"/>
+          <w:sz w:val="28"/>
+          <w:szCs w:val="28"/>
+        </w:rPr>
+        <w:t>и  вызывается</w:t>
+      </w:r>
+      <w:proofErr w:type="gramEnd"/>
+      <w:r>
+        <w:rPr>
+          <w:rFonts w:ascii="Courier New" w:hAnsi="Courier New" w:cs="Courier New"/>
+          <w:sz w:val="28"/>
+          <w:szCs w:val="28"/>
+        </w:rPr>
+        <w:t xml:space="preserve"> последовательно </w:t>
       </w:r>
       <w:r>
         <w:rPr>
@@ -2559,6 +2645,7 @@
         </w:rPr>
         <w:t xml:space="preserve">Результат выполнения продемонстрируйте с помощью функции </w:t>
       </w:r>
+      <w:proofErr w:type="spellStart"/>
       <w:r>
         <w:rPr>
           <w:rFonts w:ascii="Courier New" w:hAnsi="Courier New" w:cs="Courier New"/>
@@ -2589,6 +2676,7 @@
         </w:rPr>
         <w:t>Txt</w:t>
       </w:r>
+      <w:proofErr w:type="spellEnd"/>
       <w:r>
         <w:rPr>
           <w:rFonts w:ascii="Courier New" w:hAnsi="Courier New" w:cs="Courier New"/>
@@ -2723,8 +2811,9 @@
           <w:szCs w:val="28"/>
           <w:u w:val="single"/>
         </w:rPr>
-        <w:t>Задание 0</w:t>
-      </w:r>
+        <w:t xml:space="preserve">Задание </w:t>
+      </w:r>
+      <w:proofErr w:type="gramStart"/>
       <w:r>
         <w:rPr>
           <w:rFonts w:ascii="Courier New" w:hAnsi="Courier New" w:cs="Courier New"/>
@@ -2732,6 +2821,16 @@
           <w:sz w:val="28"/>
           <w:szCs w:val="28"/>
           <w:u w:val="single"/>
+        </w:rPr>
+        <w:t>0</w:t>
+      </w:r>
+      <w:r>
+        <w:rPr>
+          <w:rFonts w:ascii="Courier New" w:hAnsi="Courier New" w:cs="Courier New"/>
+          <w:b/>
+          <w:sz w:val="28"/>
+          <w:szCs w:val="28"/>
+          <w:u w:val="single"/>
           <w:lang w:val="en-US"/>
         </w:rPr>
         <w:t>4</w:t>
@@ -2757,6 +2856,7 @@
         </w:rPr>
         <w:t>Windows</w:t>
       </w:r>
+      <w:proofErr w:type="gramEnd"/>
       <w:r>
         <w:rPr>
           <w:rFonts w:ascii="Courier New" w:hAnsi="Courier New" w:cs="Courier New"/>
@@ -2907,6 +3007,7 @@
         </w:rPr>
         <w:t xml:space="preserve">вызывает функцию </w:t>
       </w:r>
+      <w:proofErr w:type="spellStart"/>
       <w:r>
         <w:rPr>
           <w:rFonts w:ascii="Courier New" w:hAnsi="Courier New" w:cs="Courier New"/>
@@ -2937,6 +3038,7 @@
         </w:rPr>
         <w:t>Txt</w:t>
       </w:r>
+      <w:proofErr w:type="spellEnd"/>
       <w:r>
         <w:rPr>
           <w:rFonts w:ascii="Courier New" w:hAnsi="Courier New" w:cs="Courier New"/>
@@ -3128,6 +3230,7 @@
         </w:rPr>
         <w:t>п.2</w:t>
       </w:r>
+      <w:proofErr w:type="gramStart"/>
       <w:r>
         <w:rPr>
           <w:rFonts w:ascii="Courier New" w:hAnsi="Courier New" w:cs="Courier New"/>
@@ -3160,6 +3263,7 @@
         </w:rPr>
         <w:t xml:space="preserve"> </w:t>
       </w:r>
+      <w:proofErr w:type="gramEnd"/>
       <w:r>
         <w:rPr>
           <w:rFonts w:ascii="Courier New" w:hAnsi="Courier New" w:cs="Courier New"/>
@@ -3210,6 +3314,7 @@
         </w:rPr>
         <w:t xml:space="preserve">за изменением количества строк в файле  в течении </w:t>
       </w:r>
+      <w:proofErr w:type="spellStart"/>
       <w:r>
         <w:rPr>
           <w:rFonts w:ascii="Courier New" w:hAnsi="Courier New" w:cs="Courier New"/>
@@ -3219,6 +3324,7 @@
         </w:rPr>
         <w:t>mlsec</w:t>
       </w:r>
+      <w:proofErr w:type="spellEnd"/>
       <w:r>
         <w:rPr>
           <w:rFonts w:ascii="Courier New" w:hAnsi="Courier New" w:cs="Courier New"/>
@@ -3465,8 +3571,9 @@
           <w:u w:val="single"/>
         </w:rPr>
         <w:lastRenderedPageBreak/>
-        <w:t>Задание 0</w:t>
-      </w:r>
+        <w:t xml:space="preserve">Задание </w:t>
+      </w:r>
+      <w:proofErr w:type="gramStart"/>
       <w:r>
         <w:rPr>
           <w:rFonts w:ascii="Courier New" w:hAnsi="Courier New" w:cs="Courier New"/>
@@ -3475,6 +3582,16 @@
           <w:szCs w:val="28"/>
           <w:u w:val="single"/>
         </w:rPr>
+        <w:t>0</w:t>
+      </w:r>
+      <w:r>
+        <w:rPr>
+          <w:rFonts w:ascii="Courier New" w:hAnsi="Courier New" w:cs="Courier New"/>
+          <w:b/>
+          <w:sz w:val="28"/>
+          <w:szCs w:val="28"/>
+          <w:u w:val="single"/>
+        </w:rPr>
         <w:t>5</w:t>
       </w:r>
       <w:r>
@@ -3498,6 +3615,7 @@
         </w:rPr>
         <w:t>Linux</w:t>
       </w:r>
+      <w:proofErr w:type="gramEnd"/>
       <w:r>
         <w:rPr>
           <w:rFonts w:ascii="Courier New" w:hAnsi="Courier New" w:cs="Courier New"/>
@@ -3747,13 +3865,23 @@
         </w:rPr>
         <w:t xml:space="preserve">, </w:t>
       </w:r>
-      <w:r>
-        <w:rPr>
-          <w:rFonts w:ascii="Courier New" w:hAnsi="Courier New" w:cs="Courier New"/>
-          <w:sz w:val="28"/>
-          <w:szCs w:val="28"/>
-        </w:rPr>
-        <w:t xml:space="preserve">подсчитывающее  количество строк и выводящее это значение в стандартный поток. </w:t>
+      <w:proofErr w:type="gramStart"/>
+      <w:r>
+        <w:rPr>
+          <w:rFonts w:ascii="Courier New" w:hAnsi="Courier New" w:cs="Courier New"/>
+          <w:sz w:val="28"/>
+          <w:szCs w:val="28"/>
+        </w:rPr>
+        <w:t>подсчитывающее  количество</w:t>
+      </w:r>
+      <w:proofErr w:type="gramEnd"/>
+      <w:r>
+        <w:rPr>
+          <w:rFonts w:ascii="Courier New" w:hAnsi="Courier New" w:cs="Courier New"/>
+          <w:sz w:val="28"/>
+          <w:szCs w:val="28"/>
+        </w:rPr>
+        <w:t xml:space="preserve"> строк и выводящее это значение в стандартный поток. </w:t>
       </w:r>
     </w:p>
     <w:p>
@@ -3845,8 +3973,9 @@
           <w:szCs w:val="28"/>
           <w:u w:val="single"/>
         </w:rPr>
-        <w:t>Задание 0</w:t>
-      </w:r>
+        <w:t xml:space="preserve">Задание </w:t>
+      </w:r>
+      <w:proofErr w:type="gramStart"/>
       <w:r>
         <w:rPr>
           <w:rFonts w:ascii="Courier New" w:hAnsi="Courier New" w:cs="Courier New"/>
@@ -3855,6 +3984,16 @@
           <w:szCs w:val="28"/>
           <w:u w:val="single"/>
         </w:rPr>
+        <w:t>0</w:t>
+      </w:r>
+      <w:r>
+        <w:rPr>
+          <w:rFonts w:ascii="Courier New" w:hAnsi="Courier New" w:cs="Courier New"/>
+          <w:b/>
+          <w:sz w:val="28"/>
+          <w:szCs w:val="28"/>
+          <w:u w:val="single"/>
+        </w:rPr>
         <w:t>6</w:t>
       </w:r>
       <w:r>
@@ -3878,6 +4017,7 @@
         </w:rPr>
         <w:t>Linux</w:t>
       </w:r>
+      <w:proofErr w:type="gramEnd"/>
       <w:r>
         <w:rPr>
           <w:rFonts w:ascii="Courier New" w:hAnsi="Courier New" w:cs="Courier New"/>
@@ -3988,7 +4128,16 @@
           <w:sz w:val="28"/>
           <w:szCs w:val="28"/>
         </w:rPr>
-        <w:t xml:space="preserve">Если числовое значение принимает нечетное значение, то приложение создает новый файл  </w:t>
+        <w:t xml:space="preserve">Если числовое значение принимает нечетное значение, то приложение создает новый </w:t>
+      </w:r>
+      <w:proofErr w:type="gramStart"/>
+      <w:r>
+        <w:rPr>
+          <w:rFonts w:ascii="Courier New" w:hAnsi="Courier New" w:cs="Courier New"/>
+          <w:sz w:val="28"/>
+          <w:szCs w:val="28"/>
+        </w:rPr>
+        <w:t xml:space="preserve">файл  </w:t>
       </w:r>
       <w:r>
         <w:rPr>
@@ -4046,6 +4195,7 @@
         </w:rPr>
         <w:t>txt</w:t>
       </w:r>
+      <w:proofErr w:type="gramEnd"/>
       <w:r>
         <w:rPr>
           <w:rFonts w:ascii="Courier New" w:hAnsi="Courier New" w:cs="Courier New"/>
@@ -4157,7 +4307,16 @@
           <w:sz w:val="28"/>
           <w:szCs w:val="28"/>
         </w:rPr>
-        <w:t xml:space="preserve">Если числовое значение принимает четное значение, то приложение создает новый файл  </w:t>
+        <w:t xml:space="preserve">Если числовое значение принимает четное значение, то приложение создает новый </w:t>
+      </w:r>
+      <w:proofErr w:type="gramStart"/>
+      <w:r>
+        <w:rPr>
+          <w:rFonts w:ascii="Courier New" w:hAnsi="Courier New" w:cs="Courier New"/>
+          <w:sz w:val="28"/>
+          <w:szCs w:val="28"/>
+        </w:rPr>
+        <w:t xml:space="preserve">файл  </w:t>
       </w:r>
       <w:r>
         <w:rPr>
@@ -4197,6 +4356,7 @@
         </w:rPr>
         <w:t>txt</w:t>
       </w:r>
+      <w:proofErr w:type="gramEnd"/>
       <w:r>
         <w:rPr>
           <w:rFonts w:ascii="Courier New" w:hAnsi="Courier New" w:cs="Courier New"/>
@@ -4394,6 +4554,7 @@
         </w:rPr>
         <w:t xml:space="preserve">Задание </w:t>
       </w:r>
+      <w:proofErr w:type="gramStart"/>
       <w:r>
         <w:rPr>
           <w:rFonts w:ascii="Courier New" w:hAnsi="Courier New" w:cs="Courier New"/>
@@ -4425,6 +4586,7 @@
         </w:rPr>
         <w:t>Linux</w:t>
       </w:r>
+      <w:proofErr w:type="gramEnd"/>
       <w:r>
         <w:rPr>
           <w:rFonts w:ascii="Courier New" w:hAnsi="Courier New" w:cs="Courier New"/>
@@ -4504,6 +4666,7 @@
         </w:rPr>
         <w:t xml:space="preserve">демонстрирующее возможности функции </w:t>
       </w:r>
+      <w:proofErr w:type="spellStart"/>
       <w:r>
         <w:rPr>
           <w:rFonts w:ascii="Courier New" w:hAnsi="Courier New" w:cs="Courier New"/>
@@ -4514,6 +4677,7 @@
         </w:rPr>
         <w:t>lseek</w:t>
       </w:r>
+      <w:proofErr w:type="spellEnd"/>
       <w:r>
         <w:rPr>
           <w:rFonts w:ascii="Courier New" w:hAnsi="Courier New" w:cs="Courier New"/>
@@ -4564,6 +4728,7 @@
         </w:rPr>
         <w:t xml:space="preserve">Поясните назначение и принцип работы функции </w:t>
       </w:r>
+      <w:proofErr w:type="spellStart"/>
       <w:r>
         <w:rPr>
           <w:rFonts w:ascii="Courier New" w:hAnsi="Courier New" w:cs="Courier New"/>
@@ -4574,6 +4739,7 @@
         </w:rPr>
         <w:t>lseek</w:t>
       </w:r>
+      <w:proofErr w:type="spellEnd"/>
       <w:r>
         <w:rPr>
           <w:rFonts w:ascii="Courier New" w:hAnsi="Courier New" w:cs="Courier New"/>
@@ -4869,7 +5035,25 @@
           <w:sz w:val="28"/>
           <w:szCs w:val="28"/>
         </w:rPr>
-        <w:t>Что такое каталог файловой системы? перечислите  наименования специальных каталогов.</w:t>
+        <w:t xml:space="preserve">Что такое каталог файловой системы? </w:t>
+      </w:r>
+      <w:proofErr w:type="gramStart"/>
+      <w:r>
+        <w:rPr>
+          <w:rFonts w:ascii="Courier New" w:eastAsia="Times New Roman" w:hAnsi="Courier New" w:cs="Courier New"/>
+          <w:sz w:val="28"/>
+          <w:szCs w:val="28"/>
+        </w:rPr>
+        <w:t>перечислите  наименования</w:t>
+      </w:r>
+      <w:proofErr w:type="gramEnd"/>
+      <w:r>
+        <w:rPr>
+          <w:rFonts w:ascii="Courier New" w:eastAsia="Times New Roman" w:hAnsi="Courier New" w:cs="Courier New"/>
+          <w:sz w:val="28"/>
+          <w:szCs w:val="28"/>
+        </w:rPr>
+        <w:t xml:space="preserve"> специальных каталогов.</w:t>
       </w:r>
     </w:p>
     <w:p>
@@ -5577,6 +5761,7 @@
         </w:rPr>
         <w:t xml:space="preserve">: </w:t>
       </w:r>
+      <w:proofErr w:type="spellStart"/>
       <w:r>
         <w:rPr>
           <w:rFonts w:ascii="Courier New" w:eastAsia="Times New Roman" w:hAnsi="Courier New" w:cs="Courier New"/>
@@ -5586,6 +5771,7 @@
         </w:rPr>
         <w:t>CopyFile</w:t>
       </w:r>
+      <w:proofErr w:type="spellEnd"/>
       <w:r>
         <w:rPr>
           <w:rFonts w:ascii="Courier New" w:eastAsia="Times New Roman" w:hAnsi="Courier New" w:cs="Courier New"/>
@@ -5594,6 +5780,7 @@
         </w:rPr>
         <w:t xml:space="preserve">, </w:t>
       </w:r>
+      <w:proofErr w:type="spellStart"/>
       <w:r>
         <w:rPr>
           <w:rFonts w:ascii="Courier New" w:eastAsia="Times New Roman" w:hAnsi="Courier New" w:cs="Courier New"/>
@@ -5603,6 +5790,7 @@
         </w:rPr>
         <w:t>MoveFile</w:t>
       </w:r>
+      <w:proofErr w:type="spellEnd"/>
       <w:r>
         <w:rPr>
           <w:rFonts w:ascii="Courier New" w:eastAsia="Times New Roman" w:hAnsi="Courier New" w:cs="Courier New"/>
@@ -5611,6 +5799,7 @@
         </w:rPr>
         <w:t xml:space="preserve">, </w:t>
       </w:r>
+      <w:proofErr w:type="spellStart"/>
       <w:r>
         <w:rPr>
           <w:rFonts w:ascii="Courier New" w:eastAsia="Times New Roman" w:hAnsi="Courier New" w:cs="Courier New"/>
@@ -5620,6 +5809,7 @@
         </w:rPr>
         <w:t>ReplaseFile</w:t>
       </w:r>
+      <w:proofErr w:type="spellEnd"/>
       <w:r>
         <w:rPr>
           <w:rFonts w:ascii="Courier New" w:eastAsia="Times New Roman" w:hAnsi="Courier New" w:cs="Courier New"/>
@@ -5970,7 +6160,25 @@
           <w:sz w:val="28"/>
           <w:szCs w:val="28"/>
         </w:rPr>
-        <w:t xml:space="preserve"> для работы с каталогами, поясните их назанчения.</w:t>
+        <w:t xml:space="preserve"> для работы с каталогами, поясните их </w:t>
+      </w:r>
+      <w:proofErr w:type="spellStart"/>
+      <w:r>
+        <w:rPr>
+          <w:rFonts w:ascii="Courier New" w:eastAsia="Times New Roman" w:hAnsi="Courier New" w:cs="Courier New"/>
+          <w:sz w:val="28"/>
+          <w:szCs w:val="28"/>
+        </w:rPr>
+        <w:t>назанчения</w:t>
+      </w:r>
+      <w:proofErr w:type="spellEnd"/>
+      <w:r>
+        <w:rPr>
+          <w:rFonts w:ascii="Courier New" w:eastAsia="Times New Roman" w:hAnsi="Courier New" w:cs="Courier New"/>
+          <w:sz w:val="28"/>
+          <w:szCs w:val="28"/>
+        </w:rPr>
+        <w:t>.</w:t>
       </w:r>
     </w:p>
     <w:p>
@@ -6126,14 +6334,25 @@
         </w:rPr>
         <w:t xml:space="preserve"> Что такое </w:t>
       </w:r>
-      <w:r>
-        <w:rPr>
-          <w:rFonts w:ascii="Courier New" w:eastAsia="Times New Roman" w:hAnsi="Courier New" w:cs="Courier New"/>
-          <w:sz w:val="28"/>
-          <w:szCs w:val="28"/>
-          <w:lang w:val="en-US"/>
-        </w:rPr>
-        <w:t>inode?</w:t>
+      <w:proofErr w:type="spellStart"/>
+      <w:r>
+        <w:rPr>
+          <w:rFonts w:ascii="Courier New" w:eastAsia="Times New Roman" w:hAnsi="Courier New" w:cs="Courier New"/>
+          <w:sz w:val="28"/>
+          <w:szCs w:val="28"/>
+          <w:lang w:val="en-US"/>
+        </w:rPr>
+        <w:t>inode</w:t>
+      </w:r>
+      <w:proofErr w:type="spellEnd"/>
+      <w:r>
+        <w:rPr>
+          <w:rFonts w:ascii="Courier New" w:eastAsia="Times New Roman" w:hAnsi="Courier New" w:cs="Courier New"/>
+          <w:sz w:val="28"/>
+          <w:szCs w:val="28"/>
+          <w:lang w:val="en-US"/>
+        </w:rPr>
+        <w:t>?</w:t>
       </w:r>
     </w:p>
     <w:p>
@@ -6236,7 +6455,27 @@
           <w:szCs w:val="28"/>
           <w:lang w:val="en-US"/>
         </w:rPr>
-        <w:t>open, read, write, close, ioctl, stat, flush</w:t>
+        <w:t xml:space="preserve">open, read, write, close, </w:t>
+      </w:r>
+      <w:proofErr w:type="spellStart"/>
+      <w:r>
+        <w:rPr>
+          <w:rFonts w:ascii="Courier New" w:hAnsi="Courier New" w:cs="Courier New"/>
+          <w:sz w:val="28"/>
+          <w:szCs w:val="28"/>
+          <w:lang w:val="en-US"/>
+        </w:rPr>
+        <w:t>ioctl</w:t>
+      </w:r>
+      <w:proofErr w:type="spellEnd"/>
+      <w:r>
+        <w:rPr>
+          <w:rFonts w:ascii="Courier New" w:hAnsi="Courier New" w:cs="Courier New"/>
+          <w:sz w:val="28"/>
+          <w:szCs w:val="28"/>
+          <w:lang w:val="en-US"/>
+        </w:rPr>
+        <w:t>, stat, flush</w:t>
       </w:r>
       <w:r>
         <w:rPr>
@@ -6248,14 +6487,65 @@
         </w:rPr>
         <w:t xml:space="preserve">, </w:t>
       </w:r>
-      <w:r>
-        <w:rPr>
-          <w:rFonts w:ascii="Courier New" w:hAnsi="Courier New" w:cs="Courier New"/>
-          <w:sz w:val="28"/>
-          <w:szCs w:val="28"/>
-          <w:lang w:val="en-US"/>
-        </w:rPr>
-        <w:t>lseek, lstat, fstat.</w:t>
+      <w:proofErr w:type="spellStart"/>
+      <w:r>
+        <w:rPr>
+          <w:rFonts w:ascii="Courier New" w:hAnsi="Courier New" w:cs="Courier New"/>
+          <w:sz w:val="28"/>
+          <w:szCs w:val="28"/>
+          <w:lang w:val="en-US"/>
+        </w:rPr>
+        <w:t>lseek</w:t>
+      </w:r>
+      <w:proofErr w:type="spellEnd"/>
+      <w:r>
+        <w:rPr>
+          <w:rFonts w:ascii="Courier New" w:hAnsi="Courier New" w:cs="Courier New"/>
+          <w:sz w:val="28"/>
+          <w:szCs w:val="28"/>
+          <w:lang w:val="en-US"/>
+        </w:rPr>
+        <w:t xml:space="preserve">, </w:t>
+      </w:r>
+      <w:proofErr w:type="spellStart"/>
+      <w:r>
+        <w:rPr>
+          <w:rFonts w:ascii="Courier New" w:hAnsi="Courier New" w:cs="Courier New"/>
+          <w:sz w:val="28"/>
+          <w:szCs w:val="28"/>
+          <w:lang w:val="en-US"/>
+        </w:rPr>
+        <w:t>lstat</w:t>
+      </w:r>
+      <w:proofErr w:type="spellEnd"/>
+      <w:r>
+        <w:rPr>
+          <w:rFonts w:ascii="Courier New" w:hAnsi="Courier New" w:cs="Courier New"/>
+          <w:sz w:val="28"/>
+          <w:szCs w:val="28"/>
+          <w:lang w:val="en-US"/>
+        </w:rPr>
+        <w:t xml:space="preserve">, </w:t>
+      </w:r>
+      <w:proofErr w:type="spellStart"/>
+      <w:r>
+        <w:rPr>
+          <w:rFonts w:ascii="Courier New" w:hAnsi="Courier New" w:cs="Courier New"/>
+          <w:sz w:val="28"/>
+          <w:szCs w:val="28"/>
+          <w:lang w:val="en-US"/>
+        </w:rPr>
+        <w:t>fstat</w:t>
+      </w:r>
+      <w:proofErr w:type="spellEnd"/>
+      <w:r>
+        <w:rPr>
+          <w:rFonts w:ascii="Courier New" w:hAnsi="Courier New" w:cs="Courier New"/>
+          <w:sz w:val="28"/>
+          <w:szCs w:val="28"/>
+          <w:lang w:val="en-US"/>
+        </w:rPr>
+        <w:t>.</w:t>
       </w:r>
     </w:p>
     <w:p>
@@ -6446,8 +6736,13 @@
     </w:p>
     <w:p>
       <w:r>
-        <w:t>FAT NTFS ReFS</w:t>
-      </w:r>
+        <w:t xml:space="preserve">FAT NTFS </w:t>
+      </w:r>
+      <w:proofErr w:type="spellStart"/>
+      <w:r>
+        <w:t>ReFS</w:t>
+      </w:r>
+      <w:proofErr w:type="spellEnd"/>
     </w:p>
     <w:p>
       <w:pPr>
@@ -6477,6 +6772,16 @@
         </w:rPr>
         <w:t xml:space="preserve">NTFS, </w:t>
       </w:r>
+      <w:proofErr w:type="spellStart"/>
+      <w:r>
+        <w:rPr>
+          <w:sz w:val="24"/>
+          <w:szCs w:val="24"/>
+          <w:lang w:val="en-US"/>
+        </w:rPr>
+        <w:t>ext</w:t>
+      </w:r>
+      <w:proofErr w:type="spellEnd"/>
     </w:p>
     <w:p>
       <w:pPr>
@@ -6486,12 +6791,807 @@
       <w:bookmarkStart w:id="6" w:name="_d6gwi4oyqzkt" w:colFirst="0" w:colLast="0"/>
       <w:bookmarkEnd w:id="6"/>
       <w:r>
-        <w:t>7. Что такое каталог файловой системы? перечислите  наименования специальных каталогов.</w:t>
+        <w:t xml:space="preserve">7. Что такое каталог файловой системы? </w:t>
+      </w:r>
+      <w:proofErr w:type="gramStart"/>
+      <w:r>
+        <w:t>перечислите  наименования</w:t>
+      </w:r>
+      <w:proofErr w:type="gramEnd"/>
+      <w:r>
+        <w:t xml:space="preserve"> специальных каталогов.</w:t>
       </w:r>
     </w:p>
     <w:p>
       <w:r>
         <w:t>Файл, содержащий информацию о месте расположения других файлов; точка, две точки</w:t>
+      </w:r>
+      <w:r>
+        <w:rPr>
+          <w:lang w:val="en-US"/>
+        </w:rPr>
+        <w:t>x</w:t>
+      </w:r>
+    </w:p>
+    <w:p>
+      <w:pPr>
+        <w:numPr>
+          <w:ilvl w:val="0"/>
+          <w:numId w:val="4"/>
+        </w:numPr>
+        <w:pBdr>
+          <w:top w:val="single" w:sz="2" w:space="0" w:color="D9D9E3"/>
+          <w:left w:val="single" w:sz="2" w:space="5" w:color="D9D9E3"/>
+          <w:bottom w:val="single" w:sz="2" w:space="0" w:color="D9D9E3"/>
+          <w:right w:val="single" w:sz="2" w:space="0" w:color="D9D9E3"/>
+        </w:pBdr>
+        <w:shd w:val="clear" w:color="auto" w:fill="343541"/>
+        <w:spacing w:after="0" w:line="240" w:lineRule="auto"/>
+        <w:rPr>
+          <w:rFonts w:ascii="Segoe UI" w:eastAsia="Times New Roman" w:hAnsi="Segoe UI" w:cs="Segoe UI"/>
+          <w:color w:val="D1D5DB"/>
+          <w:sz w:val="24"/>
+          <w:szCs w:val="24"/>
+          <w:lang w:eastAsia="ru-RU"/>
+        </w:rPr>
+      </w:pPr>
+      <w:r>
+        <w:rPr>
+          <w:rFonts w:ascii="Segoe UI" w:eastAsia="Times New Roman" w:hAnsi="Segoe UI" w:cs="Segoe UI"/>
+          <w:b/>
+          <w:bCs/>
+          <w:color w:val="D1D5DB"/>
+          <w:sz w:val="24"/>
+          <w:szCs w:val="24"/>
+          <w:bdr w:val="single" w:sz="2" w:space="0" w:color="D9D9E3" w:frame="1"/>
+          <w:lang w:eastAsia="ru-RU"/>
+        </w:rPr>
+        <w:t>C:\Windows:</w:t>
+      </w:r>
+      <w:r>
+        <w:rPr>
+          <w:rFonts w:ascii="Segoe UI" w:eastAsia="Times New Roman" w:hAnsi="Segoe UI" w:cs="Segoe UI"/>
+          <w:color w:val="D1D5DB"/>
+          <w:sz w:val="24"/>
+          <w:szCs w:val="24"/>
+          <w:lang w:eastAsia="ru-RU"/>
+        </w:rPr>
+        <w:t xml:space="preserve"> Системные файлы операционной системы Windows.</w:t>
+      </w:r>
+    </w:p>
+    <w:p>
+      <w:pPr>
+        <w:numPr>
+          <w:ilvl w:val="0"/>
+          <w:numId w:val="4"/>
+        </w:numPr>
+        <w:pBdr>
+          <w:top w:val="single" w:sz="2" w:space="0" w:color="D9D9E3"/>
+          <w:left w:val="single" w:sz="2" w:space="5" w:color="D9D9E3"/>
+          <w:bottom w:val="single" w:sz="2" w:space="0" w:color="D9D9E3"/>
+          <w:right w:val="single" w:sz="2" w:space="0" w:color="D9D9E3"/>
+        </w:pBdr>
+        <w:shd w:val="clear" w:color="auto" w:fill="343541"/>
+        <w:spacing w:after="0" w:line="240" w:lineRule="auto"/>
+        <w:rPr>
+          <w:rFonts w:ascii="Segoe UI" w:eastAsia="Times New Roman" w:hAnsi="Segoe UI" w:cs="Segoe UI"/>
+          <w:color w:val="D1D5DB"/>
+          <w:sz w:val="24"/>
+          <w:szCs w:val="24"/>
+          <w:lang w:eastAsia="ru-RU"/>
+        </w:rPr>
+      </w:pPr>
+      <w:r>
+        <w:rPr>
+          <w:rFonts w:ascii="Segoe UI" w:eastAsia="Times New Roman" w:hAnsi="Segoe UI" w:cs="Segoe UI"/>
+          <w:b/>
+          <w:bCs/>
+          <w:color w:val="D1D5DB"/>
+          <w:sz w:val="24"/>
+          <w:szCs w:val="24"/>
+          <w:bdr w:val="single" w:sz="2" w:space="0" w:color="D9D9E3" w:frame="1"/>
+          <w:lang w:eastAsia="ru-RU"/>
+        </w:rPr>
+        <w:t>C:\Program Files:</w:t>
+      </w:r>
+      <w:r>
+        <w:rPr>
+          <w:rFonts w:ascii="Segoe UI" w:eastAsia="Times New Roman" w:hAnsi="Segoe UI" w:cs="Segoe UI"/>
+          <w:color w:val="D1D5DB"/>
+          <w:sz w:val="24"/>
+          <w:szCs w:val="24"/>
+          <w:lang w:eastAsia="ru-RU"/>
+        </w:rPr>
+        <w:t xml:space="preserve"> Установленные программы по умолчанию.</w:t>
+      </w:r>
+    </w:p>
+    <w:p>
+      <w:pPr>
+        <w:numPr>
+          <w:ilvl w:val="0"/>
+          <w:numId w:val="4"/>
+        </w:numPr>
+        <w:pBdr>
+          <w:top w:val="single" w:sz="2" w:space="0" w:color="D9D9E3"/>
+          <w:left w:val="single" w:sz="2" w:space="5" w:color="D9D9E3"/>
+          <w:bottom w:val="single" w:sz="2" w:space="0" w:color="D9D9E3"/>
+          <w:right w:val="single" w:sz="2" w:space="0" w:color="D9D9E3"/>
+        </w:pBdr>
+        <w:shd w:val="clear" w:color="auto" w:fill="343541"/>
+        <w:spacing w:after="0" w:line="240" w:lineRule="auto"/>
+        <w:rPr>
+          <w:rFonts w:ascii="Segoe UI" w:eastAsia="Times New Roman" w:hAnsi="Segoe UI" w:cs="Segoe UI"/>
+          <w:color w:val="D1D5DB"/>
+          <w:sz w:val="24"/>
+          <w:szCs w:val="24"/>
+          <w:lang w:eastAsia="ru-RU"/>
+        </w:rPr>
+      </w:pPr>
+      <w:r>
+        <w:rPr>
+          <w:rFonts w:ascii="Segoe UI" w:eastAsia="Times New Roman" w:hAnsi="Segoe UI" w:cs="Segoe UI"/>
+          <w:b/>
+          <w:bCs/>
+          <w:color w:val="D1D5DB"/>
+          <w:sz w:val="24"/>
+          <w:szCs w:val="24"/>
+          <w:bdr w:val="single" w:sz="2" w:space="0" w:color="D9D9E3" w:frame="1"/>
+          <w:lang w:eastAsia="ru-RU"/>
+        </w:rPr>
+        <w:t>C:\Users:</w:t>
+      </w:r>
+      <w:r>
+        <w:rPr>
+          <w:rFonts w:ascii="Segoe UI" w:eastAsia="Times New Roman" w:hAnsi="Segoe UI" w:cs="Segoe UI"/>
+          <w:color w:val="D1D5DB"/>
+          <w:sz w:val="24"/>
+          <w:szCs w:val="24"/>
+          <w:lang w:eastAsia="ru-RU"/>
+        </w:rPr>
+        <w:t xml:space="preserve"> Домашние каталоги пользователей, содержащие их личные файлы и настройки.</w:t>
+      </w:r>
+    </w:p>
+    <w:p>
+      <w:pPr>
+        <w:numPr>
+          <w:ilvl w:val="0"/>
+          <w:numId w:val="4"/>
+        </w:numPr>
+        <w:pBdr>
+          <w:top w:val="single" w:sz="2" w:space="0" w:color="D9D9E3"/>
+          <w:left w:val="single" w:sz="2" w:space="5" w:color="D9D9E3"/>
+          <w:bottom w:val="single" w:sz="2" w:space="0" w:color="D9D9E3"/>
+          <w:right w:val="single" w:sz="2" w:space="0" w:color="D9D9E3"/>
+        </w:pBdr>
+        <w:shd w:val="clear" w:color="auto" w:fill="343541"/>
+        <w:spacing w:after="0" w:line="240" w:lineRule="auto"/>
+        <w:rPr>
+          <w:rFonts w:ascii="Segoe UI" w:eastAsia="Times New Roman" w:hAnsi="Segoe UI" w:cs="Segoe UI"/>
+          <w:color w:val="D1D5DB"/>
+          <w:sz w:val="24"/>
+          <w:szCs w:val="24"/>
+          <w:lang w:eastAsia="ru-RU"/>
+        </w:rPr>
+      </w:pPr>
+      <w:r>
+        <w:rPr>
+          <w:rFonts w:ascii="Segoe UI" w:eastAsia="Times New Roman" w:hAnsi="Segoe UI" w:cs="Segoe UI"/>
+          <w:b/>
+          <w:bCs/>
+          <w:color w:val="D1D5DB"/>
+          <w:sz w:val="24"/>
+          <w:szCs w:val="24"/>
+          <w:bdr w:val="single" w:sz="2" w:space="0" w:color="D9D9E3" w:frame="1"/>
+          <w:lang w:eastAsia="ru-RU"/>
+        </w:rPr>
+        <w:t>C:\ProgramData:</w:t>
+      </w:r>
+      <w:r>
+        <w:rPr>
+          <w:rFonts w:ascii="Segoe UI" w:eastAsia="Times New Roman" w:hAnsi="Segoe UI" w:cs="Segoe UI"/>
+          <w:color w:val="D1D5DB"/>
+          <w:sz w:val="24"/>
+          <w:szCs w:val="24"/>
+          <w:lang w:eastAsia="ru-RU"/>
+        </w:rPr>
+        <w:t xml:space="preserve"> Общие данные программ для всех пользователей.</w:t>
+      </w:r>
+    </w:p>
+    <w:p>
+      <w:pPr>
+        <w:numPr>
+          <w:ilvl w:val="0"/>
+          <w:numId w:val="4"/>
+        </w:numPr>
+        <w:pBdr>
+          <w:top w:val="single" w:sz="2" w:space="0" w:color="D9D9E3"/>
+          <w:left w:val="single" w:sz="2" w:space="5" w:color="D9D9E3"/>
+          <w:bottom w:val="single" w:sz="2" w:space="0" w:color="D9D9E3"/>
+          <w:right w:val="single" w:sz="2" w:space="0" w:color="D9D9E3"/>
+        </w:pBdr>
+        <w:shd w:val="clear" w:color="auto" w:fill="343541"/>
+        <w:spacing w:after="0" w:line="240" w:lineRule="auto"/>
+        <w:rPr>
+          <w:rFonts w:ascii="Segoe UI" w:eastAsia="Times New Roman" w:hAnsi="Segoe UI" w:cs="Segoe UI"/>
+          <w:color w:val="D1D5DB"/>
+          <w:sz w:val="24"/>
+          <w:szCs w:val="24"/>
+          <w:lang w:eastAsia="ru-RU"/>
+        </w:rPr>
+      </w:pPr>
+      <w:r>
+        <w:rPr>
+          <w:rFonts w:ascii="Segoe UI" w:eastAsia="Times New Roman" w:hAnsi="Segoe UI" w:cs="Segoe UI"/>
+          <w:b/>
+          <w:bCs/>
+          <w:color w:val="D1D5DB"/>
+          <w:sz w:val="24"/>
+          <w:szCs w:val="24"/>
+          <w:bdr w:val="single" w:sz="2" w:space="0" w:color="D9D9E3" w:frame="1"/>
+          <w:lang w:eastAsia="ru-RU"/>
+        </w:rPr>
+        <w:t xml:space="preserve">C:\Documents </w:t>
+      </w:r>
+      <w:proofErr w:type="spellStart"/>
+      <w:r>
+        <w:rPr>
+          <w:rFonts w:ascii="Segoe UI" w:eastAsia="Times New Roman" w:hAnsi="Segoe UI" w:cs="Segoe UI"/>
+          <w:b/>
+          <w:bCs/>
+          <w:color w:val="D1D5DB"/>
+          <w:sz w:val="24"/>
+          <w:szCs w:val="24"/>
+          <w:bdr w:val="single" w:sz="2" w:space="0" w:color="D9D9E3" w:frame="1"/>
+          <w:lang w:eastAsia="ru-RU"/>
+        </w:rPr>
+        <w:t>and</w:t>
+      </w:r>
+      <w:proofErr w:type="spellEnd"/>
+      <w:r>
+        <w:rPr>
+          <w:rFonts w:ascii="Segoe UI" w:eastAsia="Times New Roman" w:hAnsi="Segoe UI" w:cs="Segoe UI"/>
+          <w:b/>
+          <w:bCs/>
+          <w:color w:val="D1D5DB"/>
+          <w:sz w:val="24"/>
+          <w:szCs w:val="24"/>
+          <w:bdr w:val="single" w:sz="2" w:space="0" w:color="D9D9E3" w:frame="1"/>
+          <w:lang w:eastAsia="ru-RU"/>
+        </w:rPr>
+        <w:t xml:space="preserve"> </w:t>
+      </w:r>
+      <w:proofErr w:type="spellStart"/>
+      <w:r>
+        <w:rPr>
+          <w:rFonts w:ascii="Segoe UI" w:eastAsia="Times New Roman" w:hAnsi="Segoe UI" w:cs="Segoe UI"/>
+          <w:b/>
+          <w:bCs/>
+          <w:color w:val="D1D5DB"/>
+          <w:sz w:val="24"/>
+          <w:szCs w:val="24"/>
+          <w:bdr w:val="single" w:sz="2" w:space="0" w:color="D9D9E3" w:frame="1"/>
+          <w:lang w:eastAsia="ru-RU"/>
+        </w:rPr>
+        <w:t>Settings</w:t>
+      </w:r>
+      <w:proofErr w:type="spellEnd"/>
+      <w:r>
+        <w:rPr>
+          <w:rFonts w:ascii="Segoe UI" w:eastAsia="Times New Roman" w:hAnsi="Segoe UI" w:cs="Segoe UI"/>
+          <w:b/>
+          <w:bCs/>
+          <w:color w:val="D1D5DB"/>
+          <w:sz w:val="24"/>
+          <w:szCs w:val="24"/>
+          <w:bdr w:val="single" w:sz="2" w:space="0" w:color="D9D9E3" w:frame="1"/>
+          <w:lang w:eastAsia="ru-RU"/>
+        </w:rPr>
+        <w:t>:</w:t>
+      </w:r>
+      <w:r>
+        <w:rPr>
+          <w:rFonts w:ascii="Segoe UI" w:eastAsia="Times New Roman" w:hAnsi="Segoe UI" w:cs="Segoe UI"/>
+          <w:color w:val="D1D5DB"/>
+          <w:sz w:val="24"/>
+          <w:szCs w:val="24"/>
+          <w:lang w:eastAsia="ru-RU"/>
+        </w:rPr>
+        <w:t xml:space="preserve"> Домашние каталоги пользователей в старых версиях Windows.</w:t>
+      </w:r>
+    </w:p>
+    <w:p>
+      <w:pPr>
+        <w:pBdr>
+          <w:top w:val="single" w:sz="2" w:space="0" w:color="D9D9E3"/>
+          <w:left w:val="single" w:sz="2" w:space="0" w:color="D9D9E3"/>
+          <w:bottom w:val="single" w:sz="2" w:space="0" w:color="D9D9E3"/>
+          <w:right w:val="single" w:sz="2" w:space="0" w:color="D9D9E3"/>
+        </w:pBdr>
+        <w:shd w:val="clear" w:color="auto" w:fill="343541"/>
+        <w:spacing w:before="300" w:after="300" w:line="240" w:lineRule="auto"/>
+        <w:rPr>
+          <w:rFonts w:ascii="Segoe UI" w:eastAsia="Times New Roman" w:hAnsi="Segoe UI" w:cs="Segoe UI"/>
+          <w:color w:val="D1D5DB"/>
+          <w:sz w:val="24"/>
+          <w:szCs w:val="24"/>
+          <w:lang w:eastAsia="ru-RU"/>
+        </w:rPr>
+      </w:pPr>
+      <w:r>
+        <w:rPr>
+          <w:rFonts w:ascii="Segoe UI" w:eastAsia="Times New Roman" w:hAnsi="Segoe UI" w:cs="Segoe UI"/>
+          <w:color w:val="D1D5DB"/>
+          <w:sz w:val="24"/>
+          <w:szCs w:val="24"/>
+          <w:lang w:eastAsia="ru-RU"/>
+        </w:rPr>
+        <w:t>Для операционной системы Linux:</w:t>
+      </w:r>
+    </w:p>
+    <w:p>
+      <w:pPr>
+        <w:numPr>
+          <w:ilvl w:val="0"/>
+          <w:numId w:val="5"/>
+        </w:numPr>
+        <w:pBdr>
+          <w:top w:val="single" w:sz="2" w:space="0" w:color="D9D9E3"/>
+          <w:left w:val="single" w:sz="2" w:space="5" w:color="D9D9E3"/>
+          <w:bottom w:val="single" w:sz="2" w:space="0" w:color="D9D9E3"/>
+          <w:right w:val="single" w:sz="2" w:space="0" w:color="D9D9E3"/>
+        </w:pBdr>
+        <w:shd w:val="clear" w:color="auto" w:fill="343541"/>
+        <w:spacing w:after="0" w:line="240" w:lineRule="auto"/>
+        <w:rPr>
+          <w:rFonts w:ascii="Segoe UI" w:eastAsia="Times New Roman" w:hAnsi="Segoe UI" w:cs="Segoe UI"/>
+          <w:color w:val="D1D5DB"/>
+          <w:sz w:val="24"/>
+          <w:szCs w:val="24"/>
+          <w:lang w:eastAsia="ru-RU"/>
+        </w:rPr>
+      </w:pPr>
+      <w:r>
+        <w:rPr>
+          <w:rFonts w:ascii="Segoe UI" w:eastAsia="Times New Roman" w:hAnsi="Segoe UI" w:cs="Segoe UI"/>
+          <w:b/>
+          <w:bCs/>
+          <w:color w:val="D1D5DB"/>
+          <w:sz w:val="24"/>
+          <w:szCs w:val="24"/>
+          <w:bdr w:val="single" w:sz="2" w:space="0" w:color="D9D9E3" w:frame="1"/>
+          <w:lang w:eastAsia="ru-RU"/>
+        </w:rPr>
+        <w:t>/</w:t>
+      </w:r>
+      <w:proofErr w:type="spellStart"/>
+      <w:r>
+        <w:rPr>
+          <w:rFonts w:ascii="Segoe UI" w:eastAsia="Times New Roman" w:hAnsi="Segoe UI" w:cs="Segoe UI"/>
+          <w:b/>
+          <w:bCs/>
+          <w:color w:val="D1D5DB"/>
+          <w:sz w:val="24"/>
+          <w:szCs w:val="24"/>
+          <w:bdr w:val="single" w:sz="2" w:space="0" w:color="D9D9E3" w:frame="1"/>
+          <w:lang w:eastAsia="ru-RU"/>
+        </w:rPr>
+        <w:t>bin</w:t>
+      </w:r>
+      <w:proofErr w:type="spellEnd"/>
+      <w:r>
+        <w:rPr>
+          <w:rFonts w:ascii="Segoe UI" w:eastAsia="Times New Roman" w:hAnsi="Segoe UI" w:cs="Segoe UI"/>
+          <w:b/>
+          <w:bCs/>
+          <w:color w:val="D1D5DB"/>
+          <w:sz w:val="24"/>
+          <w:szCs w:val="24"/>
+          <w:bdr w:val="single" w:sz="2" w:space="0" w:color="D9D9E3" w:frame="1"/>
+          <w:lang w:eastAsia="ru-RU"/>
+        </w:rPr>
+        <w:t>:</w:t>
+      </w:r>
+      <w:r>
+        <w:rPr>
+          <w:rFonts w:ascii="Segoe UI" w:eastAsia="Times New Roman" w:hAnsi="Segoe UI" w:cs="Segoe UI"/>
+          <w:color w:val="D1D5DB"/>
+          <w:sz w:val="24"/>
+          <w:szCs w:val="24"/>
+          <w:lang w:eastAsia="ru-RU"/>
+        </w:rPr>
+        <w:t xml:space="preserve"> Бинарные (исполняемые) файлы и команды системы.</w:t>
+      </w:r>
+    </w:p>
+    <w:p>
+      <w:pPr>
+        <w:numPr>
+          <w:ilvl w:val="0"/>
+          <w:numId w:val="5"/>
+        </w:numPr>
+        <w:pBdr>
+          <w:top w:val="single" w:sz="2" w:space="0" w:color="D9D9E3"/>
+          <w:left w:val="single" w:sz="2" w:space="5" w:color="D9D9E3"/>
+          <w:bottom w:val="single" w:sz="2" w:space="0" w:color="D9D9E3"/>
+          <w:right w:val="single" w:sz="2" w:space="0" w:color="D9D9E3"/>
+        </w:pBdr>
+        <w:shd w:val="clear" w:color="auto" w:fill="343541"/>
+        <w:spacing w:after="0" w:line="240" w:lineRule="auto"/>
+        <w:rPr>
+          <w:rFonts w:ascii="Segoe UI" w:eastAsia="Times New Roman" w:hAnsi="Segoe UI" w:cs="Segoe UI"/>
+          <w:color w:val="D1D5DB"/>
+          <w:sz w:val="24"/>
+          <w:szCs w:val="24"/>
+          <w:lang w:eastAsia="ru-RU"/>
+        </w:rPr>
+      </w:pPr>
+      <w:r>
+        <w:rPr>
+          <w:rFonts w:ascii="Segoe UI" w:eastAsia="Times New Roman" w:hAnsi="Segoe UI" w:cs="Segoe UI"/>
+          <w:b/>
+          <w:bCs/>
+          <w:color w:val="D1D5DB"/>
+          <w:sz w:val="24"/>
+          <w:szCs w:val="24"/>
+          <w:bdr w:val="single" w:sz="2" w:space="0" w:color="D9D9E3" w:frame="1"/>
+          <w:lang w:eastAsia="ru-RU"/>
+        </w:rPr>
+        <w:t>/</w:t>
+      </w:r>
+      <w:proofErr w:type="spellStart"/>
+      <w:r>
+        <w:rPr>
+          <w:rFonts w:ascii="Segoe UI" w:eastAsia="Times New Roman" w:hAnsi="Segoe UI" w:cs="Segoe UI"/>
+          <w:b/>
+          <w:bCs/>
+          <w:color w:val="D1D5DB"/>
+          <w:sz w:val="24"/>
+          <w:szCs w:val="24"/>
+          <w:bdr w:val="single" w:sz="2" w:space="0" w:color="D9D9E3" w:frame="1"/>
+          <w:lang w:eastAsia="ru-RU"/>
+        </w:rPr>
+        <w:t>etc</w:t>
+      </w:r>
+      <w:proofErr w:type="spellEnd"/>
+      <w:r>
+        <w:rPr>
+          <w:rFonts w:ascii="Segoe UI" w:eastAsia="Times New Roman" w:hAnsi="Segoe UI" w:cs="Segoe UI"/>
+          <w:b/>
+          <w:bCs/>
+          <w:color w:val="D1D5DB"/>
+          <w:sz w:val="24"/>
+          <w:szCs w:val="24"/>
+          <w:bdr w:val="single" w:sz="2" w:space="0" w:color="D9D9E3" w:frame="1"/>
+          <w:lang w:eastAsia="ru-RU"/>
+        </w:rPr>
+        <w:t>:</w:t>
+      </w:r>
+      <w:r>
+        <w:rPr>
+          <w:rFonts w:ascii="Segoe UI" w:eastAsia="Times New Roman" w:hAnsi="Segoe UI" w:cs="Segoe UI"/>
+          <w:color w:val="D1D5DB"/>
+          <w:sz w:val="24"/>
+          <w:szCs w:val="24"/>
+          <w:lang w:eastAsia="ru-RU"/>
+        </w:rPr>
+        <w:t xml:space="preserve"> Конфигурационные файлы системы.</w:t>
+      </w:r>
+    </w:p>
+    <w:p>
+      <w:pPr>
+        <w:numPr>
+          <w:ilvl w:val="0"/>
+          <w:numId w:val="5"/>
+        </w:numPr>
+        <w:pBdr>
+          <w:top w:val="single" w:sz="2" w:space="0" w:color="D9D9E3"/>
+          <w:left w:val="single" w:sz="2" w:space="5" w:color="D9D9E3"/>
+          <w:bottom w:val="single" w:sz="2" w:space="0" w:color="D9D9E3"/>
+          <w:right w:val="single" w:sz="2" w:space="0" w:color="D9D9E3"/>
+        </w:pBdr>
+        <w:shd w:val="clear" w:color="auto" w:fill="343541"/>
+        <w:spacing w:after="0" w:line="240" w:lineRule="auto"/>
+        <w:rPr>
+          <w:rFonts w:ascii="Segoe UI" w:eastAsia="Times New Roman" w:hAnsi="Segoe UI" w:cs="Segoe UI"/>
+          <w:color w:val="D1D5DB"/>
+          <w:sz w:val="24"/>
+          <w:szCs w:val="24"/>
+          <w:lang w:eastAsia="ru-RU"/>
+        </w:rPr>
+      </w:pPr>
+      <w:r>
+        <w:rPr>
+          <w:rFonts w:ascii="Segoe UI" w:eastAsia="Times New Roman" w:hAnsi="Segoe UI" w:cs="Segoe UI"/>
+          <w:b/>
+          <w:bCs/>
+          <w:color w:val="D1D5DB"/>
+          <w:sz w:val="24"/>
+          <w:szCs w:val="24"/>
+          <w:bdr w:val="single" w:sz="2" w:space="0" w:color="D9D9E3" w:frame="1"/>
+          <w:lang w:eastAsia="ru-RU"/>
+        </w:rPr>
+        <w:t>/</w:t>
+      </w:r>
+      <w:proofErr w:type="spellStart"/>
+      <w:r>
+        <w:rPr>
+          <w:rFonts w:ascii="Segoe UI" w:eastAsia="Times New Roman" w:hAnsi="Segoe UI" w:cs="Segoe UI"/>
+          <w:b/>
+          <w:bCs/>
+          <w:color w:val="D1D5DB"/>
+          <w:sz w:val="24"/>
+          <w:szCs w:val="24"/>
+          <w:bdr w:val="single" w:sz="2" w:space="0" w:color="D9D9E3" w:frame="1"/>
+          <w:lang w:eastAsia="ru-RU"/>
+        </w:rPr>
+        <w:t>home</w:t>
+      </w:r>
+      <w:proofErr w:type="spellEnd"/>
+      <w:r>
+        <w:rPr>
+          <w:rFonts w:ascii="Segoe UI" w:eastAsia="Times New Roman" w:hAnsi="Segoe UI" w:cs="Segoe UI"/>
+          <w:b/>
+          <w:bCs/>
+          <w:color w:val="D1D5DB"/>
+          <w:sz w:val="24"/>
+          <w:szCs w:val="24"/>
+          <w:bdr w:val="single" w:sz="2" w:space="0" w:color="D9D9E3" w:frame="1"/>
+          <w:lang w:eastAsia="ru-RU"/>
+        </w:rPr>
+        <w:t>:</w:t>
+      </w:r>
+      <w:r>
+        <w:rPr>
+          <w:rFonts w:ascii="Segoe UI" w:eastAsia="Times New Roman" w:hAnsi="Segoe UI" w:cs="Segoe UI"/>
+          <w:color w:val="D1D5DB"/>
+          <w:sz w:val="24"/>
+          <w:szCs w:val="24"/>
+          <w:lang w:eastAsia="ru-RU"/>
+        </w:rPr>
+        <w:t xml:space="preserve"> Домашние каталоги пользователей.</w:t>
+      </w:r>
+    </w:p>
+    <w:p>
+      <w:pPr>
+        <w:numPr>
+          <w:ilvl w:val="0"/>
+          <w:numId w:val="5"/>
+        </w:numPr>
+        <w:pBdr>
+          <w:top w:val="single" w:sz="2" w:space="0" w:color="D9D9E3"/>
+          <w:left w:val="single" w:sz="2" w:space="5" w:color="D9D9E3"/>
+          <w:bottom w:val="single" w:sz="2" w:space="0" w:color="D9D9E3"/>
+          <w:right w:val="single" w:sz="2" w:space="0" w:color="D9D9E3"/>
+        </w:pBdr>
+        <w:shd w:val="clear" w:color="auto" w:fill="343541"/>
+        <w:spacing w:after="0" w:line="240" w:lineRule="auto"/>
+        <w:rPr>
+          <w:rFonts w:ascii="Segoe UI" w:eastAsia="Times New Roman" w:hAnsi="Segoe UI" w:cs="Segoe UI"/>
+          <w:color w:val="D1D5DB"/>
+          <w:sz w:val="24"/>
+          <w:szCs w:val="24"/>
+          <w:lang w:eastAsia="ru-RU"/>
+        </w:rPr>
+      </w:pPr>
+      <w:r>
+        <w:rPr>
+          <w:rFonts w:ascii="Segoe UI" w:eastAsia="Times New Roman" w:hAnsi="Segoe UI" w:cs="Segoe UI"/>
+          <w:b/>
+          <w:bCs/>
+          <w:color w:val="D1D5DB"/>
+          <w:sz w:val="24"/>
+          <w:szCs w:val="24"/>
+          <w:bdr w:val="single" w:sz="2" w:space="0" w:color="D9D9E3" w:frame="1"/>
+          <w:lang w:eastAsia="ru-RU"/>
+        </w:rPr>
+        <w:t>/</w:t>
+      </w:r>
+      <w:proofErr w:type="spellStart"/>
+      <w:r>
+        <w:rPr>
+          <w:rFonts w:ascii="Segoe UI" w:eastAsia="Times New Roman" w:hAnsi="Segoe UI" w:cs="Segoe UI"/>
+          <w:b/>
+          <w:bCs/>
+          <w:color w:val="D1D5DB"/>
+          <w:sz w:val="24"/>
+          <w:szCs w:val="24"/>
+          <w:bdr w:val="single" w:sz="2" w:space="0" w:color="D9D9E3" w:frame="1"/>
+          <w:lang w:eastAsia="ru-RU"/>
+        </w:rPr>
+        <w:t>var</w:t>
+      </w:r>
+      <w:proofErr w:type="spellEnd"/>
+      <w:r>
+        <w:rPr>
+          <w:rFonts w:ascii="Segoe UI" w:eastAsia="Times New Roman" w:hAnsi="Segoe UI" w:cs="Segoe UI"/>
+          <w:b/>
+          <w:bCs/>
+          <w:color w:val="D1D5DB"/>
+          <w:sz w:val="24"/>
+          <w:szCs w:val="24"/>
+          <w:bdr w:val="single" w:sz="2" w:space="0" w:color="D9D9E3" w:frame="1"/>
+          <w:lang w:eastAsia="ru-RU"/>
+        </w:rPr>
+        <w:t>:</w:t>
+      </w:r>
+      <w:r>
+        <w:rPr>
+          <w:rFonts w:ascii="Segoe UI" w:eastAsia="Times New Roman" w:hAnsi="Segoe UI" w:cs="Segoe UI"/>
+          <w:color w:val="D1D5DB"/>
+          <w:sz w:val="24"/>
+          <w:szCs w:val="24"/>
+          <w:lang w:eastAsia="ru-RU"/>
+        </w:rPr>
+        <w:t xml:space="preserve"> Переменные данные, такие как журналы (</w:t>
+      </w:r>
+      <w:proofErr w:type="spellStart"/>
+      <w:r>
+        <w:rPr>
+          <w:rFonts w:ascii="Segoe UI" w:eastAsia="Times New Roman" w:hAnsi="Segoe UI" w:cs="Segoe UI"/>
+          <w:color w:val="D1D5DB"/>
+          <w:sz w:val="24"/>
+          <w:szCs w:val="24"/>
+          <w:lang w:eastAsia="ru-RU"/>
+        </w:rPr>
+        <w:t>логи</w:t>
+      </w:r>
+      <w:proofErr w:type="spellEnd"/>
+      <w:r>
+        <w:rPr>
+          <w:rFonts w:ascii="Segoe UI" w:eastAsia="Times New Roman" w:hAnsi="Segoe UI" w:cs="Segoe UI"/>
+          <w:color w:val="D1D5DB"/>
+          <w:sz w:val="24"/>
+          <w:szCs w:val="24"/>
+          <w:lang w:eastAsia="ru-RU"/>
+        </w:rPr>
+        <w:t>), временные файлы и кэши.</w:t>
+      </w:r>
+    </w:p>
+    <w:p>
+      <w:pPr>
+        <w:numPr>
+          <w:ilvl w:val="0"/>
+          <w:numId w:val="5"/>
+        </w:numPr>
+        <w:pBdr>
+          <w:top w:val="single" w:sz="2" w:space="0" w:color="D9D9E3"/>
+          <w:left w:val="single" w:sz="2" w:space="5" w:color="D9D9E3"/>
+          <w:bottom w:val="single" w:sz="2" w:space="0" w:color="D9D9E3"/>
+          <w:right w:val="single" w:sz="2" w:space="0" w:color="D9D9E3"/>
+        </w:pBdr>
+        <w:shd w:val="clear" w:color="auto" w:fill="343541"/>
+        <w:spacing w:after="0" w:line="240" w:lineRule="auto"/>
+        <w:rPr>
+          <w:rFonts w:ascii="Segoe UI" w:eastAsia="Times New Roman" w:hAnsi="Segoe UI" w:cs="Segoe UI"/>
+          <w:color w:val="D1D5DB"/>
+          <w:sz w:val="24"/>
+          <w:szCs w:val="24"/>
+          <w:lang w:eastAsia="ru-RU"/>
+        </w:rPr>
+      </w:pPr>
+      <w:r>
+        <w:rPr>
+          <w:rFonts w:ascii="Segoe UI" w:eastAsia="Times New Roman" w:hAnsi="Segoe UI" w:cs="Segoe UI"/>
+          <w:b/>
+          <w:bCs/>
+          <w:color w:val="D1D5DB"/>
+          <w:sz w:val="24"/>
+          <w:szCs w:val="24"/>
+          <w:bdr w:val="single" w:sz="2" w:space="0" w:color="D9D9E3" w:frame="1"/>
+          <w:lang w:eastAsia="ru-RU"/>
+        </w:rPr>
+        <w:t>/</w:t>
+      </w:r>
+      <w:proofErr w:type="spellStart"/>
+      <w:r>
+        <w:rPr>
+          <w:rFonts w:ascii="Segoe UI" w:eastAsia="Times New Roman" w:hAnsi="Segoe UI" w:cs="Segoe UI"/>
+          <w:b/>
+          <w:bCs/>
+          <w:color w:val="D1D5DB"/>
+          <w:sz w:val="24"/>
+          <w:szCs w:val="24"/>
+          <w:bdr w:val="single" w:sz="2" w:space="0" w:color="D9D9E3" w:frame="1"/>
+          <w:lang w:eastAsia="ru-RU"/>
+        </w:rPr>
+        <w:t>usr</w:t>
+      </w:r>
+      <w:proofErr w:type="spellEnd"/>
+      <w:r>
+        <w:rPr>
+          <w:rFonts w:ascii="Segoe UI" w:eastAsia="Times New Roman" w:hAnsi="Segoe UI" w:cs="Segoe UI"/>
+          <w:b/>
+          <w:bCs/>
+          <w:color w:val="D1D5DB"/>
+          <w:sz w:val="24"/>
+          <w:szCs w:val="24"/>
+          <w:bdr w:val="single" w:sz="2" w:space="0" w:color="D9D9E3" w:frame="1"/>
+          <w:lang w:eastAsia="ru-RU"/>
+        </w:rPr>
+        <w:t>:</w:t>
+      </w:r>
+      <w:r>
+        <w:rPr>
+          <w:rFonts w:ascii="Segoe UI" w:eastAsia="Times New Roman" w:hAnsi="Segoe UI" w:cs="Segoe UI"/>
+          <w:color w:val="D1D5DB"/>
+          <w:sz w:val="24"/>
+          <w:szCs w:val="24"/>
+          <w:lang w:eastAsia="ru-RU"/>
+        </w:rPr>
+        <w:t xml:space="preserve"> Системные файлы, включая программы, библиотеки и документацию.</w:t>
+      </w:r>
+    </w:p>
+    <w:p>
+      <w:pPr>
+        <w:numPr>
+          <w:ilvl w:val="0"/>
+          <w:numId w:val="5"/>
+        </w:numPr>
+        <w:pBdr>
+          <w:top w:val="single" w:sz="2" w:space="0" w:color="D9D9E3"/>
+          <w:left w:val="single" w:sz="2" w:space="5" w:color="D9D9E3"/>
+          <w:bottom w:val="single" w:sz="2" w:space="0" w:color="D9D9E3"/>
+          <w:right w:val="single" w:sz="2" w:space="0" w:color="D9D9E3"/>
+        </w:pBdr>
+        <w:shd w:val="clear" w:color="auto" w:fill="343541"/>
+        <w:spacing w:after="0" w:line="240" w:lineRule="auto"/>
+        <w:rPr>
+          <w:rFonts w:ascii="Segoe UI" w:eastAsia="Times New Roman" w:hAnsi="Segoe UI" w:cs="Segoe UI"/>
+          <w:color w:val="D1D5DB"/>
+          <w:sz w:val="24"/>
+          <w:szCs w:val="24"/>
+          <w:lang w:eastAsia="ru-RU"/>
+        </w:rPr>
+      </w:pPr>
+      <w:r>
+        <w:rPr>
+          <w:rFonts w:ascii="Segoe UI" w:eastAsia="Times New Roman" w:hAnsi="Segoe UI" w:cs="Segoe UI"/>
+          <w:b/>
+          <w:bCs/>
+          <w:color w:val="D1D5DB"/>
+          <w:sz w:val="24"/>
+          <w:szCs w:val="24"/>
+          <w:bdr w:val="single" w:sz="2" w:space="0" w:color="D9D9E3" w:frame="1"/>
+          <w:lang w:eastAsia="ru-RU"/>
+        </w:rPr>
+        <w:t>/</w:t>
+      </w:r>
+      <w:proofErr w:type="spellStart"/>
+      <w:r>
+        <w:rPr>
+          <w:rFonts w:ascii="Segoe UI" w:eastAsia="Times New Roman" w:hAnsi="Segoe UI" w:cs="Segoe UI"/>
+          <w:b/>
+          <w:bCs/>
+          <w:color w:val="D1D5DB"/>
+          <w:sz w:val="24"/>
+          <w:szCs w:val="24"/>
+          <w:bdr w:val="single" w:sz="2" w:space="0" w:color="D9D9E3" w:frame="1"/>
+          <w:lang w:eastAsia="ru-RU"/>
+        </w:rPr>
+        <w:t>tmp</w:t>
+      </w:r>
+      <w:proofErr w:type="spellEnd"/>
+      <w:r>
+        <w:rPr>
+          <w:rFonts w:ascii="Segoe UI" w:eastAsia="Times New Roman" w:hAnsi="Segoe UI" w:cs="Segoe UI"/>
+          <w:b/>
+          <w:bCs/>
+          <w:color w:val="D1D5DB"/>
+          <w:sz w:val="24"/>
+          <w:szCs w:val="24"/>
+          <w:bdr w:val="single" w:sz="2" w:space="0" w:color="D9D9E3" w:frame="1"/>
+          <w:lang w:eastAsia="ru-RU"/>
+        </w:rPr>
+        <w:t>:</w:t>
+      </w:r>
+      <w:r>
+        <w:rPr>
+          <w:rFonts w:ascii="Segoe UI" w:eastAsia="Times New Roman" w:hAnsi="Segoe UI" w:cs="Segoe UI"/>
+          <w:color w:val="D1D5DB"/>
+          <w:sz w:val="24"/>
+          <w:szCs w:val="24"/>
+          <w:lang w:eastAsia="ru-RU"/>
+        </w:rPr>
+        <w:t xml:space="preserve"> Временные файлы.</w:t>
       </w:r>
     </w:p>
     <w:p>
@@ -6502,6 +7602,7 @@
       <w:bookmarkStart w:id="7" w:name="_v80tvy1g77bb" w:colFirst="0" w:colLast="0"/>
       <w:bookmarkEnd w:id="7"/>
       <w:r>
+        <w:lastRenderedPageBreak/>
         <w:t>8. Поясните понятие «текущий каталог приложения».</w:t>
       </w:r>
     </w:p>
@@ -6523,7 +7624,90 @@
     </w:p>
     <w:p>
       <w:r>
-        <w:t>Имена, которые не могут быть именами файлов: con, lpt1, prn, aur, com</w:t>
+        <w:t>это имена файлов, которые имеют особое значение или предназначены для специального использования в операционной системе</w:t>
+      </w:r>
+      <w:r>
+        <w:t xml:space="preserve">: </w:t>
+      </w:r>
+      <w:proofErr w:type="spellStart"/>
+      <w:r>
+        <w:t>con</w:t>
+      </w:r>
+      <w:proofErr w:type="spellEnd"/>
+      <w:r>
+        <w:t xml:space="preserve"> (</w:t>
+      </w:r>
+      <w:r>
+        <w:t>консоль – устройство ввода-вывода данных</w:t>
+      </w:r>
+      <w:r>
+        <w:t>)</w:t>
+      </w:r>
+      <w:r>
+        <w:t>, lpt1</w:t>
+      </w:r>
+      <w:r>
+        <w:t>\2\3 (параллельные порты</w:t>
+      </w:r>
+      <w:r>
+        <w:t xml:space="preserve"> устройств вывода</w:t>
+      </w:r>
+      <w:r>
+        <w:t>)</w:t>
+      </w:r>
+      <w:r>
+        <w:t xml:space="preserve">, </w:t>
+      </w:r>
+      <w:proofErr w:type="spellStart"/>
+      <w:r>
+        <w:t>prn</w:t>
+      </w:r>
+      <w:proofErr w:type="spellEnd"/>
+      <w:r>
+        <w:t xml:space="preserve"> (принтер)</w:t>
+      </w:r>
+      <w:r>
+        <w:t xml:space="preserve">, </w:t>
+      </w:r>
+      <w:proofErr w:type="spellStart"/>
+      <w:r>
+        <w:t>au</w:t>
+      </w:r>
+      <w:proofErr w:type="spellEnd"/>
+      <w:r>
+        <w:rPr>
+          <w:lang w:val="en-US"/>
+        </w:rPr>
+        <w:t>x</w:t>
+      </w:r>
+      <w:r>
+        <w:t xml:space="preserve"> (вспомогательное устройство для ввода-вывода)</w:t>
+      </w:r>
+      <w:r>
+        <w:t>, com</w:t>
+      </w:r>
+      <w:r>
+        <w:t>1\2\3 (последовательные порты устройств ввода-вывода)</w:t>
+      </w:r>
+      <w:r>
+        <w:t xml:space="preserve">, </w:t>
+      </w:r>
+      <w:proofErr w:type="spellStart"/>
+      <w:r>
+        <w:rPr>
+          <w:lang w:val="en-US"/>
+        </w:rPr>
+        <w:t>nul</w:t>
+      </w:r>
+      <w:proofErr w:type="spellEnd"/>
+      <w:r>
+        <w:t xml:space="preserve"> (</w:t>
+      </w:r>
+      <w:r>
+        <w:t>игнорирование вывода</w:t>
+      </w:r>
+      <w:r>
+        <w:t>)</w:t>
       </w:r>
     </w:p>
     <w:p>
@@ -6578,12 +7762,21 @@
       <w:pPr>
         <w:pStyle w:val="1"/>
         <w:widowControl w:val="0"/>
+        <w:rPr>
+          <w:lang w:val="ru-RU"/>
+        </w:rPr>
       </w:pPr>
       <w:bookmarkStart w:id="12" w:name="_c9k1vdlhgp25" w:colFirst="0" w:colLast="0"/>
       <w:bookmarkEnd w:id="12"/>
       <w:r>
         <w:t>13. Поясните понятие «маркер конца файла».</w:t>
       </w:r>
+      <w:r>
+        <w:rPr>
+          <w:lang w:val="ru-RU"/>
+        </w:rPr>
+        <w:t xml:space="preserve"> </w:t>
+      </w:r>
     </w:p>
     <w:p>
       <w:r>
@@ -6614,7 +7807,6 @@
       <w:bookmarkStart w:id="14" w:name="_8hxb482sld6d" w:colFirst="0" w:colLast="0"/>
       <w:bookmarkEnd w:id="14"/>
       <w:r>
-        <w:lastRenderedPageBreak/>
         <w:t>15. Windows. Функция OS API для создания файла.</w:t>
       </w:r>
     </w:p>
@@ -6624,11 +7816,19 @@
           <w:lang w:val="en-US"/>
         </w:rPr>
       </w:pPr>
-      <w:r>
-        <w:rPr>
-          <w:lang w:val="en-US"/>
-        </w:rPr>
-        <w:t xml:space="preserve">CreateFile </w:t>
+      <w:proofErr w:type="spellStart"/>
+      <w:r>
+        <w:rPr>
+          <w:lang w:val="en-US"/>
+        </w:rPr>
+        <w:t>CreateFile</w:t>
+      </w:r>
+      <w:proofErr w:type="spellEnd"/>
+      <w:r>
+        <w:rPr>
+          <w:lang w:val="en-US"/>
+        </w:rPr>
+        <w:t xml:space="preserve"> </w:t>
       </w:r>
       <w:r>
         <w:t>с</w:t>
@@ -6646,8 +7846,16 @@
         <w:rPr>
           <w:lang w:val="en-US"/>
         </w:rPr>
-        <w:t xml:space="preserve"> Create_New</w:t>
-      </w:r>
+        <w:t xml:space="preserve"> </w:t>
+      </w:r>
+      <w:proofErr w:type="spellStart"/>
+      <w:r>
+        <w:rPr>
+          <w:lang w:val="en-US"/>
+        </w:rPr>
+        <w:t>Create_New</w:t>
+      </w:r>
+      <w:proofErr w:type="spellEnd"/>
     </w:p>
     <w:p>
       <w:pPr>
@@ -6672,11 +7880,19 @@
           <w:lang w:val="en-US"/>
         </w:rPr>
       </w:pPr>
-      <w:r>
-        <w:rPr>
-          <w:lang w:val="en-US"/>
-        </w:rPr>
-        <w:t xml:space="preserve">CreateFile </w:t>
+      <w:proofErr w:type="spellStart"/>
+      <w:r>
+        <w:rPr>
+          <w:lang w:val="en-US"/>
+        </w:rPr>
+        <w:t>CreateFile</w:t>
+      </w:r>
+      <w:proofErr w:type="spellEnd"/>
+      <w:r>
+        <w:rPr>
+          <w:lang w:val="en-US"/>
+        </w:rPr>
+        <w:t xml:space="preserve"> </w:t>
       </w:r>
       <w:r>
         <w:t>с</w:t>
@@ -6694,8 +7910,16 @@
         <w:rPr>
           <w:lang w:val="en-US"/>
         </w:rPr>
-        <w:t xml:space="preserve"> Open_Always</w:t>
-      </w:r>
+        <w:t xml:space="preserve"> </w:t>
+      </w:r>
+      <w:proofErr w:type="spellStart"/>
+      <w:r>
+        <w:rPr>
+          <w:lang w:val="en-US"/>
+        </w:rPr>
+        <w:t>Open_Always</w:t>
+      </w:r>
+      <w:proofErr w:type="spellEnd"/>
     </w:p>
     <w:p>
       <w:pPr>
@@ -6708,16 +7932,30 @@
         <w:rPr>
           <w:lang w:val="en-US"/>
         </w:rPr>
-        <w:t xml:space="preserve">17. Windows. </w:t>
+        <w:t xml:space="preserve">17. </w:t>
+      </w:r>
+      <w:r>
+        <w:rPr>
+          <w:lang w:val="en-US"/>
+        </w:rPr>
+        <w:t>Windows</w:t>
+      </w:r>
+      <w:r>
+        <w:rPr>
+          <w:lang w:val="en-US"/>
+        </w:rPr>
+        <w:t xml:space="preserve">. </w:t>
       </w:r>
       <w:r>
         <w:t>Функция OS API для удаления файла.</w:t>
       </w:r>
     </w:p>
     <w:p>
+      <w:proofErr w:type="spellStart"/>
       <w:r>
         <w:t>DeleteFile</w:t>
       </w:r>
+      <w:proofErr w:type="spellEnd"/>
     </w:p>
     <w:p>
       <w:pPr>
@@ -6731,9 +7969,11 @@
       </w:r>
     </w:p>
     <w:p>
+      <w:proofErr w:type="spellStart"/>
       <w:r>
         <w:t>WriteFile</w:t>
       </w:r>
+      <w:proofErr w:type="spellEnd"/>
     </w:p>
     <w:p>
       <w:pPr>
@@ -6752,12 +7992,14 @@
           <w:lang w:val="en-US"/>
         </w:rPr>
       </w:pPr>
+      <w:proofErr w:type="spellStart"/>
       <w:r>
         <w:rPr>
           <w:lang w:val="en-US"/>
         </w:rPr>
         <w:t>ReadFile</w:t>
       </w:r>
+      <w:proofErr w:type="spellEnd"/>
     </w:p>
     <w:p>
       <w:pPr>
@@ -6809,22 +8051,82 @@
         <w:rPr>
           <w:lang w:val="en-US"/>
         </w:rPr>
-        <w:t xml:space="preserve"> OS API: CopyFile, MoveFile, ReplaseFile.</w:t>
-      </w:r>
-    </w:p>
-    <w:p>
-      <w:r>
-        <w:t xml:space="preserve">Copy - копирует, </w:t>
-      </w:r>
-    </w:p>
-    <w:p>
-      <w:r>
-        <w:t xml:space="preserve">Move - перемещате, </w:t>
-      </w:r>
-    </w:p>
-    <w:p>
-      <w:r>
-        <w:t>Replase - замещает в рамках диска</w:t>
+        <w:t xml:space="preserve"> OS API: </w:t>
+      </w:r>
+      <w:proofErr w:type="spellStart"/>
+      <w:r>
+        <w:rPr>
+          <w:lang w:val="en-US"/>
+        </w:rPr>
+        <w:t>CopyFile</w:t>
+      </w:r>
+      <w:proofErr w:type="spellEnd"/>
+      <w:r>
+        <w:rPr>
+          <w:lang w:val="en-US"/>
+        </w:rPr>
+        <w:t xml:space="preserve">, </w:t>
+      </w:r>
+      <w:proofErr w:type="spellStart"/>
+      <w:r>
+        <w:rPr>
+          <w:lang w:val="en-US"/>
+        </w:rPr>
+        <w:t>MoveFile</w:t>
+      </w:r>
+      <w:proofErr w:type="spellEnd"/>
+      <w:r>
+        <w:rPr>
+          <w:lang w:val="en-US"/>
+        </w:rPr>
+        <w:t xml:space="preserve">, </w:t>
+      </w:r>
+      <w:proofErr w:type="spellStart"/>
+      <w:r>
+        <w:rPr>
+          <w:lang w:val="en-US"/>
+        </w:rPr>
+        <w:t>ReplaseFile</w:t>
+      </w:r>
+      <w:proofErr w:type="spellEnd"/>
+      <w:r>
+        <w:rPr>
+          <w:lang w:val="en-US"/>
+        </w:rPr>
+        <w:t>.</w:t>
+      </w:r>
+    </w:p>
+    <w:p>
+      <w:bookmarkStart w:id="20" w:name="_enezi699vn5b" w:colFirst="0" w:colLast="0"/>
+      <w:bookmarkEnd w:id="20"/>
+      <w:proofErr w:type="spellStart"/>
+      <w:r>
+        <w:t>CopyFile</w:t>
+      </w:r>
+      <w:proofErr w:type="spellEnd"/>
+      <w:r>
+        <w:t>: Функция OS API, используемая для создания копии файла. Копирует содержимое одного файла в другой файл. Исходный файл остается неизменным.</w:t>
+      </w:r>
+    </w:p>
+    <w:p>
+      <w:proofErr w:type="spellStart"/>
+      <w:r>
+        <w:t>MoveFile</w:t>
+      </w:r>
+      <w:proofErr w:type="spellEnd"/>
+      <w:r>
+        <w:t>: Функция OS API, используемая для перемещения файла из одного места в другое на файловой системе. Перемещает файл, обновляя его путь и имя. После перемещения исходный файл уже не существует в исходном месте.</w:t>
+      </w:r>
+    </w:p>
+    <w:p>
+      <w:proofErr w:type="spellStart"/>
+      <w:r>
+        <w:lastRenderedPageBreak/>
+        <w:t>ReplaceFile</w:t>
+      </w:r>
+      <w:proofErr w:type="spellEnd"/>
+      <w:r>
+        <w:t>: Функция OS API, используемая для замены одного файла другим файлом. Удаляет целевой файл и заменяет его содержимое и свойства на содержимое и свойства исходного файла. После замены целевой файл будет иметь те же атрибуты и содержимое, что и исходный файл.</w:t>
       </w:r>
     </w:p>
     <w:p>
@@ -6832,21 +8134,26 @@
         <w:pStyle w:val="1"/>
         <w:widowControl w:val="0"/>
       </w:pPr>
-      <w:bookmarkStart w:id="20" w:name="_enezi699vn5b" w:colFirst="0" w:colLast="0"/>
-      <w:bookmarkEnd w:id="20"/>
       <w:r>
         <w:t>21. Windows. Перечислите функции OS API, которые изменяют текущее значение указателя позиции файла.</w:t>
       </w:r>
     </w:p>
     <w:p>
-      <w:r>
-        <w:t xml:space="preserve">SetFilePointer, </w:t>
-      </w:r>
-    </w:p>
-    <w:p>
+      <w:proofErr w:type="spellStart"/>
+      <w:r>
+        <w:t>SetFilePointer</w:t>
+      </w:r>
+      <w:proofErr w:type="spellEnd"/>
+      <w:r>
+        <w:t xml:space="preserve">, </w:t>
+      </w:r>
+    </w:p>
+    <w:p>
+      <w:proofErr w:type="spellStart"/>
       <w:r>
         <w:t>SetFilePointerEx</w:t>
       </w:r>
+      <w:proofErr w:type="spellEnd"/>
     </w:p>
     <w:p>
       <w:pPr>
@@ -6860,14 +8167,27 @@
       </w:r>
     </w:p>
     <w:p>
-      <w:r>
-        <w:t>LockFile, UnlockFile</w:t>
-      </w:r>
+      <w:proofErr w:type="spellStart"/>
+      <w:r>
+        <w:t>LockFile</w:t>
+      </w:r>
+      <w:proofErr w:type="spellEnd"/>
+      <w:r>
+        <w:t xml:space="preserve">, </w:t>
+      </w:r>
+      <w:proofErr w:type="spellStart"/>
+      <w:r>
+        <w:t>UnlockFile</w:t>
+      </w:r>
+      <w:proofErr w:type="spellEnd"/>
     </w:p>
     <w:p>
       <w:pPr>
         <w:pStyle w:val="1"/>
         <w:widowControl w:val="0"/>
+        <w:rPr>
+          <w:highlight w:val="none"/>
+        </w:rPr>
       </w:pPr>
       <w:bookmarkStart w:id="22" w:name="_yc3sml31691e" w:colFirst="0" w:colLast="0"/>
       <w:bookmarkEnd w:id="22"/>
@@ -6877,41 +8197,79 @@
     </w:p>
     <w:p>
       <w:pPr>
-        <w:rPr>
-          <w:lang w:val="en-US"/>
-        </w:rPr>
-      </w:pPr>
-      <w:r>
-        <w:rPr>
-          <w:lang w:val="en-US"/>
-        </w:rPr>
-        <w:t xml:space="preserve">FindFirstChangeNotification, </w:t>
-      </w:r>
-    </w:p>
-    <w:p>
-      <w:pPr>
-        <w:rPr>
-          <w:lang w:val="en-US"/>
-        </w:rPr>
-      </w:pPr>
-      <w:r>
-        <w:rPr>
-          <w:lang w:val="en-US"/>
-        </w:rPr>
-        <w:t xml:space="preserve">FindNextChangeNotification, </w:t>
-      </w:r>
-    </w:p>
-    <w:p>
-      <w:pPr>
-        <w:rPr>
-          <w:lang w:val="en-US"/>
-        </w:rPr>
-      </w:pPr>
-      <w:r>
-        <w:rPr>
-          <w:lang w:val="en-US"/>
-        </w:rPr>
-        <w:t xml:space="preserve">FindCloseChangeNotification, </w:t>
+        <w:ind w:firstLine="708"/>
+      </w:pPr>
+      <w:r>
+        <w:t>П</w:t>
+      </w:r>
+      <w:r>
+        <w:t>роцесс автоматического отслеживания изменений, происходящих в определенном каталоге или директории</w:t>
+      </w:r>
+      <w:r>
+        <w:t>.</w:t>
+      </w:r>
+    </w:p>
+    <w:p>
+      <w:pPr>
+        <w:rPr>
+          <w:lang w:val="en-US"/>
+        </w:rPr>
+      </w:pPr>
+      <w:proofErr w:type="spellStart"/>
+      <w:r>
+        <w:rPr>
+          <w:lang w:val="en-US"/>
+        </w:rPr>
+        <w:t>FindFirstChangeNotification</w:t>
+      </w:r>
+      <w:proofErr w:type="spellEnd"/>
+      <w:r>
+        <w:rPr>
+          <w:lang w:val="en-US"/>
+        </w:rPr>
+        <w:t xml:space="preserve">, </w:t>
+      </w:r>
+    </w:p>
+    <w:p>
+      <w:pPr>
+        <w:rPr>
+          <w:lang w:val="en-US"/>
+        </w:rPr>
+      </w:pPr>
+      <w:proofErr w:type="spellStart"/>
+      <w:r>
+        <w:rPr>
+          <w:lang w:val="en-US"/>
+        </w:rPr>
+        <w:t>FindNextChangeNotification</w:t>
+      </w:r>
+      <w:proofErr w:type="spellEnd"/>
+      <w:r>
+        <w:rPr>
+          <w:lang w:val="en-US"/>
+        </w:rPr>
+        <w:t xml:space="preserve">, </w:t>
+      </w:r>
+    </w:p>
+    <w:p>
+      <w:pPr>
+        <w:rPr>
+          <w:lang w:val="en-US"/>
+        </w:rPr>
+      </w:pPr>
+      <w:proofErr w:type="spellStart"/>
+      <w:r>
+        <w:rPr>
+          <w:lang w:val="en-US"/>
+        </w:rPr>
+        <w:t>FindCloseChangeNotification</w:t>
+      </w:r>
+      <w:proofErr w:type="spellEnd"/>
+      <w:r>
+        <w:rPr>
+          <w:lang w:val="en-US"/>
+        </w:rPr>
+        <w:t xml:space="preserve">, </w:t>
       </w:r>
     </w:p>
     <w:p>
@@ -6922,11 +8280,19 @@
           <w:lang w:val="en-US"/>
         </w:rPr>
       </w:pPr>
-      <w:r>
-        <w:rPr>
-          <w:lang w:val="en-US"/>
-        </w:rPr>
-        <w:t xml:space="preserve">WaitForSingleObject </w:t>
+      <w:proofErr w:type="spellStart"/>
+      <w:r>
+        <w:rPr>
+          <w:lang w:val="en-US"/>
+        </w:rPr>
+        <w:t>WaitForSingleObject</w:t>
+      </w:r>
+      <w:proofErr w:type="spellEnd"/>
+      <w:r>
+        <w:rPr>
+          <w:lang w:val="en-US"/>
+        </w:rPr>
+        <w:t xml:space="preserve"> </w:t>
       </w:r>
     </w:p>
     <w:p>
@@ -6940,78 +8306,163 @@
         <w:rPr>
           <w:lang w:val="en-US"/>
         </w:rPr>
-        <w:t xml:space="preserve">24. Windows. </w:t>
-      </w:r>
-      <w:r>
-        <w:t>Перечислите функции OS API для работы с каталогами, поясните их назанчения.</w:t>
-      </w:r>
-    </w:p>
-    <w:p>
-      <w:pPr>
-        <w:rPr>
-          <w:lang w:val="en-US"/>
-        </w:rPr>
-      </w:pPr>
-      <w:r>
-        <w:rPr>
-          <w:lang w:val="en-US"/>
-        </w:rPr>
-        <w:t xml:space="preserve">CreateDirectory, </w:t>
-      </w:r>
-    </w:p>
-    <w:p>
-      <w:pPr>
-        <w:rPr>
-          <w:lang w:val="en-US"/>
-        </w:rPr>
-      </w:pPr>
-      <w:r>
-        <w:rPr>
-          <w:lang w:val="en-US"/>
-        </w:rPr>
-        <w:t xml:space="preserve">FindFirstFile, </w:t>
-      </w:r>
-    </w:p>
-    <w:p>
-      <w:pPr>
-        <w:rPr>
-          <w:lang w:val="en-US"/>
-        </w:rPr>
-      </w:pPr>
-      <w:r>
-        <w:rPr>
-          <w:lang w:val="en-US"/>
-        </w:rPr>
-        <w:t xml:space="preserve">RemoveDirectory, </w:t>
-      </w:r>
-    </w:p>
-    <w:p>
-      <w:pPr>
-        <w:rPr>
-          <w:lang w:val="en-US"/>
-        </w:rPr>
-      </w:pPr>
-      <w:r>
-        <w:rPr>
-          <w:lang w:val="en-US"/>
-        </w:rPr>
-        <w:t xml:space="preserve">MoveFile, </w:t>
-      </w:r>
-    </w:p>
-    <w:p>
-      <w:pPr>
-        <w:rPr>
-          <w:sz w:val="24"/>
-          <w:szCs w:val="24"/>
-          <w:lang w:val="en-US"/>
-        </w:rPr>
-      </w:pPr>
-      <w:r>
-        <w:rPr>
-          <w:lang w:val="en-US"/>
-        </w:rPr>
-        <w:lastRenderedPageBreak/>
+        <w:t xml:space="preserve">24. </w:t>
+      </w:r>
+      <w:r>
+        <w:rPr>
+          <w:lang w:val="en-US"/>
+        </w:rPr>
+        <w:t>Windows</w:t>
+      </w:r>
+      <w:r>
+        <w:rPr>
+          <w:lang w:val="en-US"/>
+        </w:rPr>
+        <w:t xml:space="preserve">. </w:t>
+      </w:r>
+      <w:r>
+        <w:t xml:space="preserve">Перечислите функции OS API для работы с каталогами, поясните их </w:t>
+      </w:r>
+      <w:proofErr w:type="spellStart"/>
+      <w:r>
+        <w:t>назн</w:t>
+      </w:r>
+      <w:proofErr w:type="spellEnd"/>
+      <w:r>
+        <w:rPr>
+          <w:lang w:val="ru-RU"/>
+        </w:rPr>
+        <w:t>а</w:t>
+      </w:r>
+      <w:proofErr w:type="spellStart"/>
+      <w:r>
+        <w:t>чения</w:t>
+      </w:r>
+      <w:proofErr w:type="spellEnd"/>
+      <w:r>
+        <w:t>.</w:t>
+      </w:r>
+    </w:p>
+    <w:p>
+      <w:bookmarkStart w:id="24" w:name="_5zfc6hpebrz" w:colFirst="0" w:colLast="0"/>
+      <w:bookmarkEnd w:id="24"/>
+      <w:proofErr w:type="spellStart"/>
+      <w:r>
+        <w:t>CreateDirectory</w:t>
+      </w:r>
+      <w:proofErr w:type="spellEnd"/>
+      <w:proofErr w:type="gramStart"/>
+      <w:r>
+        <w:t>: Создает</w:t>
+      </w:r>
+      <w:proofErr w:type="gramEnd"/>
+      <w:r>
+        <w:t xml:space="preserve"> новый каталог (папку) с указанным именем в указанном пути. Если каталог уже существует, функция может вернуть ошибку или проигнорировать операцию.</w:t>
+      </w:r>
+    </w:p>
+    <w:p>
+      <w:proofErr w:type="spellStart"/>
+      <w:r>
+        <w:t>RemoveDirectory</w:t>
+      </w:r>
+      <w:proofErr w:type="spellEnd"/>
+      <w:proofErr w:type="gramStart"/>
+      <w:r>
+        <w:t>: Удаляет</w:t>
+      </w:r>
+      <w:proofErr w:type="gramEnd"/>
+      <w:r>
+        <w:t xml:space="preserve"> пустой каталог с указанным именем. Если каталог не пустой, функция может вернуть ошибку или проигнорировать операцию.</w:t>
+      </w:r>
+    </w:p>
+    <w:p>
+      <w:proofErr w:type="spellStart"/>
+      <w:r>
+        <w:t>GetDirectories</w:t>
+      </w:r>
+      <w:proofErr w:type="spellEnd"/>
+      <w:proofErr w:type="gramStart"/>
+      <w:r>
+        <w:t>: Возвращает</w:t>
+      </w:r>
+      <w:proofErr w:type="gramEnd"/>
+      <w:r>
+        <w:t xml:space="preserve"> список подкаталогов в указанном каталоге. Эта функция позволяет получить список имен подкаталогов в указанном пути.</w:t>
+      </w:r>
+    </w:p>
+    <w:p>
+      <w:proofErr w:type="spellStart"/>
+      <w:r>
+        <w:t>GetFiles</w:t>
+      </w:r>
+      <w:proofErr w:type="spellEnd"/>
+      <w:proofErr w:type="gramStart"/>
+      <w:r>
+        <w:t>: Возвращает</w:t>
+      </w:r>
+      <w:proofErr w:type="gramEnd"/>
+      <w:r>
+        <w:t xml:space="preserve"> список файлов в указанном каталоге. Эта функция позволяет получить список имен файлов в указанном пути.</w:t>
+      </w:r>
+    </w:p>
+    <w:p>
+      <w:proofErr w:type="spellStart"/>
+      <w:r>
+        <w:t>MoveDirectory</w:t>
+      </w:r>
+      <w:proofErr w:type="spellEnd"/>
+      <w:proofErr w:type="gramStart"/>
+      <w:r>
+        <w:t>: Перемещает</w:t>
+      </w:r>
+      <w:proofErr w:type="gramEnd"/>
+      <w:r>
+        <w:t xml:space="preserve"> каталог из одного места в другое на файловой системе. Изменяет путь и имя каталога на новый.</w:t>
+      </w:r>
+    </w:p>
+    <w:p>
+      <w:proofErr w:type="spellStart"/>
+      <w:r>
+        <w:t>RenameDirectory</w:t>
+      </w:r>
+      <w:proofErr w:type="spellEnd"/>
+      <w:proofErr w:type="gramStart"/>
+      <w:r>
+        <w:t>: Переименовывает</w:t>
+      </w:r>
+      <w:proofErr w:type="gramEnd"/>
+      <w:r>
+        <w:t xml:space="preserve"> указанный каталог, изменяя его имя на новое.</w:t>
+      </w:r>
+    </w:p>
+    <w:p>
+      <w:proofErr w:type="spellStart"/>
+      <w:r>
+        <w:t>SetCurrentDirectory</w:t>
+      </w:r>
+      <w:proofErr w:type="spellEnd"/>
+      <w:proofErr w:type="gramStart"/>
+      <w:r>
+        <w:t>: Устанавливает</w:t>
+      </w:r>
+      <w:proofErr w:type="gramEnd"/>
+      <w:r>
+        <w:t xml:space="preserve"> текущий рабочий каталог для процесса на указанный путь.</w:t>
+      </w:r>
+    </w:p>
+    <w:p>
+      <w:proofErr w:type="spellStart"/>
+      <w:r>
         <w:t>GetCurrentDirectory</w:t>
+      </w:r>
+      <w:proofErr w:type="spellEnd"/>
+      <w:proofErr w:type="gramStart"/>
+      <w:r>
+        <w:t>: Возвращает</w:t>
+      </w:r>
+      <w:proofErr w:type="gramEnd"/>
+      <w:r>
+        <w:t xml:space="preserve"> текущий рабочий каталог для процесса.</w:t>
       </w:r>
     </w:p>
     <w:p>
@@ -7019,11 +8470,9 @@
         <w:pStyle w:val="1"/>
         <w:widowControl w:val="0"/>
         <w:rPr>
-          <w:lang w:val="en-US"/>
-        </w:rPr>
-      </w:pPr>
-      <w:bookmarkStart w:id="24" w:name="_5zfc6hpebrz" w:colFirst="0" w:colLast="0"/>
-      <w:bookmarkEnd w:id="24"/>
+          <w:lang w:val="ru-RU"/>
+        </w:rPr>
+      </w:pPr>
       <w:r>
         <w:rPr>
           <w:lang w:val="en-US"/>
@@ -7035,7 +8484,7 @@
       </w:r>
       <w:r>
         <w:rPr>
-          <w:lang w:val="en-US"/>
+          <w:lang w:val="ru-RU"/>
         </w:rPr>
         <w:t xml:space="preserve"> </w:t>
       </w:r>
@@ -7044,9 +8493,21 @@
       </w:r>
       <w:r>
         <w:rPr>
-          <w:lang w:val="en-US"/>
-        </w:rPr>
-        <w:t xml:space="preserve"> FHS?</w:t>
+          <w:lang w:val="ru-RU"/>
+        </w:rPr>
+        <w:t xml:space="preserve"> </w:t>
+      </w:r>
+      <w:r>
+        <w:rPr>
+          <w:lang w:val="en-US"/>
+        </w:rPr>
+        <w:t>FHS</w:t>
+      </w:r>
+      <w:r>
+        <w:rPr>
+          <w:lang w:val="ru-RU"/>
+        </w:rPr>
+        <w:t>?</w:t>
       </w:r>
     </w:p>
     <w:p>
@@ -7062,13 +8523,14 @@
       <w:bookmarkStart w:id="25" w:name="_2yg6qxkjaeof" w:colFirst="0" w:colLast="0"/>
       <w:bookmarkEnd w:id="25"/>
       <w:r>
+        <w:lastRenderedPageBreak/>
         <w:t>26. Linux. Перечислите типы файловых систем.</w:t>
       </w:r>
     </w:p>
     <w:p>
       <w:pPr>
         <w:rPr>
-          <w:lang w:val="ru"/>
+          <w:lang w:val="en-US"/>
         </w:rPr>
       </w:pPr>
       <w:r>
@@ -7079,7 +8541,7 @@
       </w:r>
       <w:r>
         <w:rPr>
-          <w:lang w:val="ru"/>
+          <w:lang w:val="en-US"/>
         </w:rPr>
         <w:t xml:space="preserve">2, </w:t>
       </w:r>
@@ -7091,7 +8553,7 @@
       </w:r>
       <w:r>
         <w:rPr>
-          <w:lang w:val="ru"/>
+          <w:lang w:val="en-US"/>
         </w:rPr>
         <w:t xml:space="preserve">3, </w:t>
       </w:r>
@@ -7103,7 +8565,7 @@
       </w:r>
       <w:r>
         <w:rPr>
-          <w:lang w:val="ru"/>
+          <w:lang w:val="en-US"/>
         </w:rPr>
         <w:t xml:space="preserve">4, </w:t>
       </w:r>
@@ -7115,19 +8577,21 @@
       </w:r>
       <w:r>
         <w:rPr>
-          <w:lang w:val="ru"/>
+          <w:lang w:val="en-US"/>
         </w:rPr>
         <w:t xml:space="preserve">, </w:t>
       </w:r>
+      <w:proofErr w:type="spellStart"/>
       <w:r>
         <w:rPr>
           <w:lang w:val="en-US"/>
         </w:rPr>
         <w:t>ReiserFS</w:t>
       </w:r>
-      <w:r>
-        <w:rPr>
-          <w:lang w:val="ru"/>
+      <w:proofErr w:type="spellEnd"/>
+      <w:r>
+        <w:rPr>
+          <w:lang w:val="en-US"/>
         </w:rPr>
         <w:t xml:space="preserve">, </w:t>
       </w:r>
@@ -7139,19 +8603,21 @@
       </w:r>
       <w:r>
         <w:rPr>
-          <w:lang w:val="ru"/>
+          <w:lang w:val="en-US"/>
         </w:rPr>
         <w:t xml:space="preserve">, </w:t>
       </w:r>
+      <w:proofErr w:type="spellStart"/>
       <w:r>
         <w:rPr>
           <w:lang w:val="en-US"/>
         </w:rPr>
         <w:t>Drtfs</w:t>
       </w:r>
-      <w:r>
-        <w:rPr>
-          <w:lang w:val="ru"/>
+      <w:proofErr w:type="spellEnd"/>
+      <w:r>
+        <w:rPr>
+          <w:lang w:val="en-US"/>
         </w:rPr>
         <w:t xml:space="preserve">, </w:t>
       </w:r>
@@ -7170,12 +8636,25 @@
       <w:bookmarkStart w:id="26" w:name="_a6l2hm38f34" w:colFirst="0" w:colLast="0"/>
       <w:bookmarkEnd w:id="26"/>
       <w:r>
-        <w:t>27. Linux. Что такое inode?</w:t>
-      </w:r>
-    </w:p>
-    <w:p>
-      <w:r>
-        <w:t>структура данных в которой хранится информация о файле или директории в файловой системе.</w:t>
+        <w:t xml:space="preserve">27. Linux. Что такое </w:t>
+      </w:r>
+      <w:proofErr w:type="spellStart"/>
+      <w:r>
+        <w:t>inode</w:t>
+      </w:r>
+      <w:proofErr w:type="spellEnd"/>
+      <w:r>
+        <w:t>?</w:t>
+      </w:r>
+    </w:p>
+    <w:p>
+      <w:proofErr w:type="gramStart"/>
+      <w:r>
+        <w:t>структура данных</w:t>
+      </w:r>
+      <w:proofErr w:type="gramEnd"/>
+      <w:r>
+        <w:t xml:space="preserve"> в которой хранится информация о файле или директории в файловой системе.</w:t>
       </w:r>
     </w:p>
     <w:p>
@@ -7218,130 +8697,221 @@
         <w:rPr>
           <w:lang w:val="en-US"/>
         </w:rPr>
-        <w:t xml:space="preserve"> open, read, write, close, ioctl, stat, flush, lseek, lstat, fstat.</w:t>
-      </w:r>
-    </w:p>
-    <w:p>
-      <w:r>
-        <w:rPr>
-          <w:b/>
-          <w:lang w:val="en-US"/>
-        </w:rPr>
-        <w:t xml:space="preserve"> </w:t>
-      </w:r>
-      <w:r>
-        <w:rPr>
-          <w:b/>
-        </w:rPr>
-        <w:t xml:space="preserve">open </w:t>
-      </w:r>
-      <w:r>
-        <w:t>- открыть файл</w:t>
-      </w:r>
-    </w:p>
-    <w:p>
-      <w:r>
-        <w:rPr>
-          <w:b/>
-        </w:rPr>
-        <w:t xml:space="preserve"> read</w:t>
-      </w:r>
-      <w:r>
-        <w:t xml:space="preserve"> - чтение из файла</w:t>
-      </w:r>
-    </w:p>
-    <w:p>
-      <w:r>
-        <w:t xml:space="preserve"> </w:t>
-      </w:r>
-      <w:r>
-        <w:rPr>
-          <w:b/>
-        </w:rPr>
+        <w:t xml:space="preserve"> open, read, write, close, </w:t>
+      </w:r>
+      <w:proofErr w:type="spellStart"/>
+      <w:r>
+        <w:rPr>
+          <w:lang w:val="en-US"/>
+        </w:rPr>
+        <w:t>ioctl</w:t>
+      </w:r>
+      <w:proofErr w:type="spellEnd"/>
+      <w:r>
+        <w:rPr>
+          <w:lang w:val="en-US"/>
+        </w:rPr>
+        <w:t xml:space="preserve">, stat, flush, </w:t>
+      </w:r>
+      <w:proofErr w:type="spellStart"/>
+      <w:r>
+        <w:rPr>
+          <w:lang w:val="en-US"/>
+        </w:rPr>
+        <w:t>lseek</w:t>
+      </w:r>
+      <w:proofErr w:type="spellEnd"/>
+      <w:r>
+        <w:rPr>
+          <w:lang w:val="en-US"/>
+        </w:rPr>
+        <w:t xml:space="preserve">, </w:t>
+      </w:r>
+      <w:proofErr w:type="spellStart"/>
+      <w:r>
+        <w:rPr>
+          <w:lang w:val="en-US"/>
+        </w:rPr>
+        <w:t>lstat</w:t>
+      </w:r>
+      <w:proofErr w:type="spellEnd"/>
+      <w:r>
+        <w:rPr>
+          <w:lang w:val="en-US"/>
+        </w:rPr>
+        <w:t xml:space="preserve">, </w:t>
+      </w:r>
+      <w:proofErr w:type="spellStart"/>
+      <w:r>
+        <w:rPr>
+          <w:lang w:val="en-US"/>
+        </w:rPr>
+        <w:t>fstat</w:t>
+      </w:r>
+      <w:proofErr w:type="spellEnd"/>
+      <w:r>
+        <w:rPr>
+          <w:lang w:val="en-US"/>
+        </w:rPr>
+        <w:t>.</w:t>
+      </w:r>
+    </w:p>
+    <w:p>
+      <w:proofErr w:type="spellStart"/>
+      <w:r>
+        <w:t>open</w:t>
+      </w:r>
+      <w:proofErr w:type="spellEnd"/>
+      <w:proofErr w:type="gramStart"/>
+      <w:r>
+        <w:t>: Открывает</w:t>
+      </w:r>
+      <w:proofErr w:type="gramEnd"/>
+      <w:r>
+        <w:t xml:space="preserve"> файл и возвращает файловый дескриптор, который можно использовать для последующей работы с файлом. Может использоваться для чтения, записи или создания файла.</w:t>
+      </w:r>
+    </w:p>
+    <w:p>
+      <w:proofErr w:type="spellStart"/>
+      <w:r>
+        <w:t>read</w:t>
+      </w:r>
+      <w:proofErr w:type="spellEnd"/>
+      <w:proofErr w:type="gramStart"/>
+      <w:r>
+        <w:t>: Считывает</w:t>
+      </w:r>
+      <w:proofErr w:type="gramEnd"/>
+      <w:r>
+        <w:t xml:space="preserve"> данные из открытого файла в буфер.</w:t>
+      </w:r>
+    </w:p>
+    <w:p>
+      <w:proofErr w:type="spellStart"/>
+      <w:r>
         <w:t>write</w:t>
       </w:r>
-      <w:r>
-        <w:t xml:space="preserve"> - запись в файл</w:t>
-      </w:r>
-    </w:p>
-    <w:p>
-      <w:r>
-        <w:rPr>
-          <w:b/>
-        </w:rPr>
-        <w:t xml:space="preserve"> close</w:t>
-      </w:r>
-      <w:r>
-        <w:t xml:space="preserve"> - закрыть файл</w:t>
-      </w:r>
-    </w:p>
-    <w:p>
-      <w:r>
-        <w:rPr>
-          <w:b/>
-        </w:rPr>
-        <w:t xml:space="preserve"> ioctl </w:t>
-      </w:r>
-      <w:r>
-        <w:t>- управляет аппаратными устройствами</w:t>
-      </w:r>
-    </w:p>
-    <w:p>
-      <w:r>
-        <w:rPr>
-          <w:b/>
-        </w:rPr>
-        <w:t xml:space="preserve"> stat</w:t>
-      </w:r>
-      <w:r>
-        <w:t xml:space="preserve"> - состояние файла</w:t>
-      </w:r>
-    </w:p>
-    <w:p>
-      <w:r>
-        <w:rPr>
-          <w:b/>
-        </w:rPr>
-        <w:t xml:space="preserve"> flush</w:t>
-      </w:r>
-      <w:r>
-        <w:t xml:space="preserve"> - Синхронизирует связанный буфер потока с его управляемой выходной последовательностью</w:t>
-      </w:r>
-    </w:p>
-    <w:p>
-      <w:r>
-        <w:rPr>
-          <w:b/>
-        </w:rPr>
-        <w:t xml:space="preserve"> lseek</w:t>
-      </w:r>
-      <w:r>
-        <w:t xml:space="preserve"> - устанавливает указатель положения в файле</w:t>
-      </w:r>
-    </w:p>
-    <w:p>
-      <w:r>
-        <w:rPr>
-          <w:b/>
-        </w:rPr>
-        <w:t xml:space="preserve"> lstat</w:t>
-      </w:r>
-      <w:r>
-        <w:t xml:space="preserve"> - считывание состояние файла</w:t>
-      </w:r>
-    </w:p>
-    <w:p>
-      <w:r>
-        <w:t xml:space="preserve"> </w:t>
-      </w:r>
-      <w:r>
-        <w:rPr>
-          <w:b/>
-        </w:rPr>
+      <w:proofErr w:type="spellEnd"/>
+      <w:proofErr w:type="gramStart"/>
+      <w:r>
+        <w:t>: Записывает</w:t>
+      </w:r>
+      <w:proofErr w:type="gramEnd"/>
+      <w:r>
+        <w:t xml:space="preserve"> данные из буфера в открытый файл.</w:t>
+      </w:r>
+    </w:p>
+    <w:p>
+      <w:proofErr w:type="spellStart"/>
+      <w:r>
+        <w:t>close</w:t>
+      </w:r>
+      <w:proofErr w:type="spellEnd"/>
+      <w:proofErr w:type="gramStart"/>
+      <w:r>
+        <w:t>: Закрывает</w:t>
+      </w:r>
+      <w:proofErr w:type="gramEnd"/>
+      <w:r>
+        <w:t xml:space="preserve"> открытый файл и освобождает связанные с ним ресурсы.</w:t>
+      </w:r>
+    </w:p>
+    <w:p>
+      <w:proofErr w:type="spellStart"/>
+      <w:r>
+        <w:t>ioctl</w:t>
+      </w:r>
+      <w:proofErr w:type="spellEnd"/>
+      <w:proofErr w:type="gramStart"/>
+      <w:r>
+        <w:t>: Используется</w:t>
+      </w:r>
+      <w:proofErr w:type="gramEnd"/>
+      <w:r>
+        <w:t xml:space="preserve"> для отправки управляющих команд устройству или файловой системе с помощью кодов операций ввода-вывода.</w:t>
+      </w:r>
+    </w:p>
+    <w:p>
+      <w:proofErr w:type="spellStart"/>
+      <w:r>
+        <w:t>stat</w:t>
+      </w:r>
+      <w:proofErr w:type="spellEnd"/>
+      <w:proofErr w:type="gramStart"/>
+      <w:r>
+        <w:t>: Получает</w:t>
+      </w:r>
+      <w:proofErr w:type="gramEnd"/>
+      <w:r>
+        <w:t xml:space="preserve"> информацию о файле (например, размер, время создания, разрешения) и заполняет структуру </w:t>
+      </w:r>
+      <w:proofErr w:type="spellStart"/>
+      <w:r>
+        <w:t>stat</w:t>
+      </w:r>
+      <w:proofErr w:type="spellEnd"/>
+      <w:r>
+        <w:t xml:space="preserve"> с этой информацией.</w:t>
+      </w:r>
+    </w:p>
+    <w:p>
+      <w:proofErr w:type="spellStart"/>
+      <w:r>
+        <w:t>flush</w:t>
+      </w:r>
+      <w:proofErr w:type="spellEnd"/>
+      <w:proofErr w:type="gramStart"/>
+      <w:r>
+        <w:t>: Сбрасывает</w:t>
+      </w:r>
+      <w:proofErr w:type="gramEnd"/>
+      <w:r>
+        <w:t xml:space="preserve"> буферы записи на диск или другое устройство.</w:t>
+      </w:r>
+    </w:p>
+    <w:p>
+      <w:proofErr w:type="spellStart"/>
+      <w:r>
+        <w:t>lseek</w:t>
+      </w:r>
+      <w:proofErr w:type="spellEnd"/>
+      <w:proofErr w:type="gramStart"/>
+      <w:r>
+        <w:t>: Устанавливает</w:t>
+      </w:r>
+      <w:proofErr w:type="gramEnd"/>
+      <w:r>
+        <w:t xml:space="preserve"> позицию чтения/записи в открытом файле на указанную позицию.</w:t>
+      </w:r>
+    </w:p>
+    <w:p>
+      <w:proofErr w:type="spellStart"/>
+      <w:r>
+        <w:t>lstat</w:t>
+      </w:r>
+      <w:proofErr w:type="spellEnd"/>
+      <w:proofErr w:type="gramStart"/>
+      <w:r>
+        <w:t>: Получает</w:t>
+      </w:r>
+      <w:proofErr w:type="gramEnd"/>
+      <w:r>
+        <w:t xml:space="preserve"> информацию о файле, но если файл является символической ссылкой, возвращает информацию о самой ссылке, а не о файле, на который она указывает.</w:t>
+      </w:r>
+    </w:p>
+    <w:p>
+      <w:proofErr w:type="spellStart"/>
+      <w:r>
         <w:t>fstat</w:t>
       </w:r>
-      <w:r>
-        <w:t xml:space="preserve"> - заполняет структуру информацией о файле</w:t>
+      <w:proofErr w:type="spellEnd"/>
+      <w:proofErr w:type="gramStart"/>
+      <w:r>
+        <w:t>: Получает</w:t>
+      </w:r>
+      <w:proofErr w:type="gramEnd"/>
+      <w:r>
+        <w:t xml:space="preserve"> информацию о файле, используя файловый дескриптор, вместо имени файла.</w:t>
       </w:r>
     </w:p>
     <w:p>
@@ -7557,6 +9127,232 @@
     </w:lvl>
   </w:abstractNum>
   <w:abstractNum w:abstractNumId="1" w15:restartNumberingAfterBreak="0">
+    <w:nsid w:val="33296316"/>
+    <w:multiLevelType w:val="multilevel"/>
+    <w:tmpl w:val="FA80A11E"/>
+    <w:lvl w:ilvl="0">
+      <w:start w:val="1"/>
+      <w:numFmt w:val="decimal"/>
+      <w:lvlText w:val="%1."/>
+      <w:lvlJc w:val="left"/>
+      <w:pPr>
+        <w:tabs>
+          <w:tab w:val="num" w:pos="720"/>
+        </w:tabs>
+        <w:ind w:left="720" w:hanging="360"/>
+      </w:pPr>
+    </w:lvl>
+    <w:lvl w:ilvl="1" w:tentative="1">
+      <w:start w:val="1"/>
+      <w:numFmt w:val="decimal"/>
+      <w:lvlText w:val="%2."/>
+      <w:lvlJc w:val="left"/>
+      <w:pPr>
+        <w:tabs>
+          <w:tab w:val="num" w:pos="1440"/>
+        </w:tabs>
+        <w:ind w:left="1440" w:hanging="360"/>
+      </w:pPr>
+    </w:lvl>
+    <w:lvl w:ilvl="2" w:tentative="1">
+      <w:start w:val="1"/>
+      <w:numFmt w:val="decimal"/>
+      <w:lvlText w:val="%3."/>
+      <w:lvlJc w:val="left"/>
+      <w:pPr>
+        <w:tabs>
+          <w:tab w:val="num" w:pos="2160"/>
+        </w:tabs>
+        <w:ind w:left="2160" w:hanging="360"/>
+      </w:pPr>
+    </w:lvl>
+    <w:lvl w:ilvl="3" w:tentative="1">
+      <w:start w:val="1"/>
+      <w:numFmt w:val="decimal"/>
+      <w:lvlText w:val="%4."/>
+      <w:lvlJc w:val="left"/>
+      <w:pPr>
+        <w:tabs>
+          <w:tab w:val="num" w:pos="2880"/>
+        </w:tabs>
+        <w:ind w:left="2880" w:hanging="360"/>
+      </w:pPr>
+    </w:lvl>
+    <w:lvl w:ilvl="4" w:tentative="1">
+      <w:start w:val="1"/>
+      <w:numFmt w:val="decimal"/>
+      <w:lvlText w:val="%5."/>
+      <w:lvlJc w:val="left"/>
+      <w:pPr>
+        <w:tabs>
+          <w:tab w:val="num" w:pos="3600"/>
+        </w:tabs>
+        <w:ind w:left="3600" w:hanging="360"/>
+      </w:pPr>
+    </w:lvl>
+    <w:lvl w:ilvl="5" w:tentative="1">
+      <w:start w:val="1"/>
+      <w:numFmt w:val="decimal"/>
+      <w:lvlText w:val="%6."/>
+      <w:lvlJc w:val="left"/>
+      <w:pPr>
+        <w:tabs>
+          <w:tab w:val="num" w:pos="4320"/>
+        </w:tabs>
+        <w:ind w:left="4320" w:hanging="360"/>
+      </w:pPr>
+    </w:lvl>
+    <w:lvl w:ilvl="6" w:tentative="1">
+      <w:start w:val="1"/>
+      <w:numFmt w:val="decimal"/>
+      <w:lvlText w:val="%7."/>
+      <w:lvlJc w:val="left"/>
+      <w:pPr>
+        <w:tabs>
+          <w:tab w:val="num" w:pos="5040"/>
+        </w:tabs>
+        <w:ind w:left="5040" w:hanging="360"/>
+      </w:pPr>
+    </w:lvl>
+    <w:lvl w:ilvl="7" w:tentative="1">
+      <w:start w:val="1"/>
+      <w:numFmt w:val="decimal"/>
+      <w:lvlText w:val="%8."/>
+      <w:lvlJc w:val="left"/>
+      <w:pPr>
+        <w:tabs>
+          <w:tab w:val="num" w:pos="5760"/>
+        </w:tabs>
+        <w:ind w:left="5760" w:hanging="360"/>
+      </w:pPr>
+    </w:lvl>
+    <w:lvl w:ilvl="8" w:tentative="1">
+      <w:start w:val="1"/>
+      <w:numFmt w:val="decimal"/>
+      <w:lvlText w:val="%9."/>
+      <w:lvlJc w:val="left"/>
+      <w:pPr>
+        <w:tabs>
+          <w:tab w:val="num" w:pos="6480"/>
+        </w:tabs>
+        <w:ind w:left="6480" w:hanging="360"/>
+      </w:pPr>
+    </w:lvl>
+  </w:abstractNum>
+  <w:abstractNum w:abstractNumId="2" w15:restartNumberingAfterBreak="0">
+    <w:nsid w:val="3D1E7857"/>
+    <w:multiLevelType w:val="multilevel"/>
+    <w:tmpl w:val="CAC20104"/>
+    <w:lvl w:ilvl="0">
+      <w:start w:val="1"/>
+      <w:numFmt w:val="decimal"/>
+      <w:lvlText w:val="%1."/>
+      <w:lvlJc w:val="left"/>
+      <w:pPr>
+        <w:tabs>
+          <w:tab w:val="num" w:pos="720"/>
+        </w:tabs>
+        <w:ind w:left="720" w:hanging="360"/>
+      </w:pPr>
+    </w:lvl>
+    <w:lvl w:ilvl="1" w:tentative="1">
+      <w:start w:val="1"/>
+      <w:numFmt w:val="decimal"/>
+      <w:lvlText w:val="%2."/>
+      <w:lvlJc w:val="left"/>
+      <w:pPr>
+        <w:tabs>
+          <w:tab w:val="num" w:pos="1440"/>
+        </w:tabs>
+        <w:ind w:left="1440" w:hanging="360"/>
+      </w:pPr>
+    </w:lvl>
+    <w:lvl w:ilvl="2" w:tentative="1">
+      <w:start w:val="1"/>
+      <w:numFmt w:val="decimal"/>
+      <w:lvlText w:val="%3."/>
+      <w:lvlJc w:val="left"/>
+      <w:pPr>
+        <w:tabs>
+          <w:tab w:val="num" w:pos="2160"/>
+        </w:tabs>
+        <w:ind w:left="2160" w:hanging="360"/>
+      </w:pPr>
+    </w:lvl>
+    <w:lvl w:ilvl="3" w:tentative="1">
+      <w:start w:val="1"/>
+      <w:numFmt w:val="decimal"/>
+      <w:lvlText w:val="%4."/>
+      <w:lvlJc w:val="left"/>
+      <w:pPr>
+        <w:tabs>
+          <w:tab w:val="num" w:pos="2880"/>
+        </w:tabs>
+        <w:ind w:left="2880" w:hanging="360"/>
+      </w:pPr>
+    </w:lvl>
+    <w:lvl w:ilvl="4" w:tentative="1">
+      <w:start w:val="1"/>
+      <w:numFmt w:val="decimal"/>
+      <w:lvlText w:val="%5."/>
+      <w:lvlJc w:val="left"/>
+      <w:pPr>
+        <w:tabs>
+          <w:tab w:val="num" w:pos="3600"/>
+        </w:tabs>
+        <w:ind w:left="3600" w:hanging="360"/>
+      </w:pPr>
+    </w:lvl>
+    <w:lvl w:ilvl="5" w:tentative="1">
+      <w:start w:val="1"/>
+      <w:numFmt w:val="decimal"/>
+      <w:lvlText w:val="%6."/>
+      <w:lvlJc w:val="left"/>
+      <w:pPr>
+        <w:tabs>
+          <w:tab w:val="num" w:pos="4320"/>
+        </w:tabs>
+        <w:ind w:left="4320" w:hanging="360"/>
+      </w:pPr>
+    </w:lvl>
+    <w:lvl w:ilvl="6" w:tentative="1">
+      <w:start w:val="1"/>
+      <w:numFmt w:val="decimal"/>
+      <w:lvlText w:val="%7."/>
+      <w:lvlJc w:val="left"/>
+      <w:pPr>
+        <w:tabs>
+          <w:tab w:val="num" w:pos="5040"/>
+        </w:tabs>
+        <w:ind w:left="5040" w:hanging="360"/>
+      </w:pPr>
+    </w:lvl>
+    <w:lvl w:ilvl="7" w:tentative="1">
+      <w:start w:val="1"/>
+      <w:numFmt w:val="decimal"/>
+      <w:lvlText w:val="%8."/>
+      <w:lvlJc w:val="left"/>
+      <w:pPr>
+        <w:tabs>
+          <w:tab w:val="num" w:pos="5760"/>
+        </w:tabs>
+        <w:ind w:left="5760" w:hanging="360"/>
+      </w:pPr>
+    </w:lvl>
+    <w:lvl w:ilvl="8" w:tentative="1">
+      <w:start w:val="1"/>
+      <w:numFmt w:val="decimal"/>
+      <w:lvlText w:val="%9."/>
+      <w:lvlJc w:val="left"/>
+      <w:pPr>
+        <w:tabs>
+          <w:tab w:val="num" w:pos="6480"/>
+        </w:tabs>
+        <w:ind w:left="6480" w:hanging="360"/>
+      </w:pPr>
+    </w:lvl>
+  </w:abstractNum>
+  <w:abstractNum w:abstractNumId="3" w15:restartNumberingAfterBreak="0">
     <w:nsid w:val="499B7207"/>
     <w:multiLevelType w:val="multilevel"/>
     <w:tmpl w:val="9F088D88"/>
@@ -7669,7 +9465,7 @@
       </w:rPr>
     </w:lvl>
   </w:abstractNum>
-  <w:abstractNum w:abstractNumId="2" w15:restartNumberingAfterBreak="0">
+  <w:abstractNum w:abstractNumId="4" w15:restartNumberingAfterBreak="0">
     <w:nsid w:val="53E957D6"/>
     <w:multiLevelType w:val="hybridMultilevel"/>
     <w:tmpl w:val="38C41F5C"/>
@@ -7780,14 +9576,404 @@
       </w:rPr>
     </w:lvl>
   </w:abstractNum>
+  <w:abstractNum w:abstractNumId="5" w15:restartNumberingAfterBreak="0">
+    <w:nsid w:val="5A511273"/>
+    <w:multiLevelType w:val="multilevel"/>
+    <w:tmpl w:val="152805D4"/>
+    <w:lvl w:ilvl="0">
+      <w:start w:val="1"/>
+      <w:numFmt w:val="bullet"/>
+      <w:lvlText w:val=""/>
+      <w:lvlJc w:val="left"/>
+      <w:pPr>
+        <w:tabs>
+          <w:tab w:val="num" w:pos="720"/>
+        </w:tabs>
+        <w:ind w:left="720" w:hanging="360"/>
+      </w:pPr>
+      <w:rPr>
+        <w:rFonts w:ascii="Symbol" w:hAnsi="Symbol" w:hint="default"/>
+        <w:sz w:val="20"/>
+      </w:rPr>
+    </w:lvl>
+    <w:lvl w:ilvl="1" w:tentative="1">
+      <w:start w:val="1"/>
+      <w:numFmt w:val="bullet"/>
+      <w:lvlText w:val=""/>
+      <w:lvlJc w:val="left"/>
+      <w:pPr>
+        <w:tabs>
+          <w:tab w:val="num" w:pos="1440"/>
+        </w:tabs>
+        <w:ind w:left="1440" w:hanging="360"/>
+      </w:pPr>
+      <w:rPr>
+        <w:rFonts w:ascii="Symbol" w:hAnsi="Symbol" w:hint="default"/>
+        <w:sz w:val="20"/>
+      </w:rPr>
+    </w:lvl>
+    <w:lvl w:ilvl="2" w:tentative="1">
+      <w:start w:val="1"/>
+      <w:numFmt w:val="bullet"/>
+      <w:lvlText w:val=""/>
+      <w:lvlJc w:val="left"/>
+      <w:pPr>
+        <w:tabs>
+          <w:tab w:val="num" w:pos="2160"/>
+        </w:tabs>
+        <w:ind w:left="2160" w:hanging="360"/>
+      </w:pPr>
+      <w:rPr>
+        <w:rFonts w:ascii="Symbol" w:hAnsi="Symbol" w:hint="default"/>
+        <w:sz w:val="20"/>
+      </w:rPr>
+    </w:lvl>
+    <w:lvl w:ilvl="3" w:tentative="1">
+      <w:start w:val="1"/>
+      <w:numFmt w:val="bullet"/>
+      <w:lvlText w:val=""/>
+      <w:lvlJc w:val="left"/>
+      <w:pPr>
+        <w:tabs>
+          <w:tab w:val="num" w:pos="2880"/>
+        </w:tabs>
+        <w:ind w:left="2880" w:hanging="360"/>
+      </w:pPr>
+      <w:rPr>
+        <w:rFonts w:ascii="Symbol" w:hAnsi="Symbol" w:hint="default"/>
+        <w:sz w:val="20"/>
+      </w:rPr>
+    </w:lvl>
+    <w:lvl w:ilvl="4" w:tentative="1">
+      <w:start w:val="1"/>
+      <w:numFmt w:val="bullet"/>
+      <w:lvlText w:val=""/>
+      <w:lvlJc w:val="left"/>
+      <w:pPr>
+        <w:tabs>
+          <w:tab w:val="num" w:pos="3600"/>
+        </w:tabs>
+        <w:ind w:left="3600" w:hanging="360"/>
+      </w:pPr>
+      <w:rPr>
+        <w:rFonts w:ascii="Symbol" w:hAnsi="Symbol" w:hint="default"/>
+        <w:sz w:val="20"/>
+      </w:rPr>
+    </w:lvl>
+    <w:lvl w:ilvl="5" w:tentative="1">
+      <w:start w:val="1"/>
+      <w:numFmt w:val="bullet"/>
+      <w:lvlText w:val=""/>
+      <w:lvlJc w:val="left"/>
+      <w:pPr>
+        <w:tabs>
+          <w:tab w:val="num" w:pos="4320"/>
+        </w:tabs>
+        <w:ind w:left="4320" w:hanging="360"/>
+      </w:pPr>
+      <w:rPr>
+        <w:rFonts w:ascii="Symbol" w:hAnsi="Symbol" w:hint="default"/>
+        <w:sz w:val="20"/>
+      </w:rPr>
+    </w:lvl>
+    <w:lvl w:ilvl="6" w:tentative="1">
+      <w:start w:val="1"/>
+      <w:numFmt w:val="bullet"/>
+      <w:lvlText w:val=""/>
+      <w:lvlJc w:val="left"/>
+      <w:pPr>
+        <w:tabs>
+          <w:tab w:val="num" w:pos="5040"/>
+        </w:tabs>
+        <w:ind w:left="5040" w:hanging="360"/>
+      </w:pPr>
+      <w:rPr>
+        <w:rFonts w:ascii="Symbol" w:hAnsi="Symbol" w:hint="default"/>
+        <w:sz w:val="20"/>
+      </w:rPr>
+    </w:lvl>
+    <w:lvl w:ilvl="7" w:tentative="1">
+      <w:start w:val="1"/>
+      <w:numFmt w:val="bullet"/>
+      <w:lvlText w:val=""/>
+      <w:lvlJc w:val="left"/>
+      <w:pPr>
+        <w:tabs>
+          <w:tab w:val="num" w:pos="5760"/>
+        </w:tabs>
+        <w:ind w:left="5760" w:hanging="360"/>
+      </w:pPr>
+      <w:rPr>
+        <w:rFonts w:ascii="Symbol" w:hAnsi="Symbol" w:hint="default"/>
+        <w:sz w:val="20"/>
+      </w:rPr>
+    </w:lvl>
+    <w:lvl w:ilvl="8" w:tentative="1">
+      <w:start w:val="1"/>
+      <w:numFmt w:val="bullet"/>
+      <w:lvlText w:val=""/>
+      <w:lvlJc w:val="left"/>
+      <w:pPr>
+        <w:tabs>
+          <w:tab w:val="num" w:pos="6480"/>
+        </w:tabs>
+        <w:ind w:left="6480" w:hanging="360"/>
+      </w:pPr>
+      <w:rPr>
+        <w:rFonts w:ascii="Symbol" w:hAnsi="Symbol" w:hint="default"/>
+        <w:sz w:val="20"/>
+      </w:rPr>
+    </w:lvl>
+  </w:abstractNum>
+  <w:abstractNum w:abstractNumId="6" w15:restartNumberingAfterBreak="0">
+    <w:nsid w:val="6791680E"/>
+    <w:multiLevelType w:val="multilevel"/>
+    <w:tmpl w:val="7700AFB6"/>
+    <w:lvl w:ilvl="0">
+      <w:start w:val="1"/>
+      <w:numFmt w:val="decimal"/>
+      <w:lvlText w:val="%1."/>
+      <w:lvlJc w:val="left"/>
+      <w:pPr>
+        <w:tabs>
+          <w:tab w:val="num" w:pos="720"/>
+        </w:tabs>
+        <w:ind w:left="720" w:hanging="360"/>
+      </w:pPr>
+    </w:lvl>
+    <w:lvl w:ilvl="1" w:tentative="1">
+      <w:start w:val="1"/>
+      <w:numFmt w:val="decimal"/>
+      <w:lvlText w:val="%2."/>
+      <w:lvlJc w:val="left"/>
+      <w:pPr>
+        <w:tabs>
+          <w:tab w:val="num" w:pos="1440"/>
+        </w:tabs>
+        <w:ind w:left="1440" w:hanging="360"/>
+      </w:pPr>
+    </w:lvl>
+    <w:lvl w:ilvl="2" w:tentative="1">
+      <w:start w:val="1"/>
+      <w:numFmt w:val="decimal"/>
+      <w:lvlText w:val="%3."/>
+      <w:lvlJc w:val="left"/>
+      <w:pPr>
+        <w:tabs>
+          <w:tab w:val="num" w:pos="2160"/>
+        </w:tabs>
+        <w:ind w:left="2160" w:hanging="360"/>
+      </w:pPr>
+    </w:lvl>
+    <w:lvl w:ilvl="3" w:tentative="1">
+      <w:start w:val="1"/>
+      <w:numFmt w:val="decimal"/>
+      <w:lvlText w:val="%4."/>
+      <w:lvlJc w:val="left"/>
+      <w:pPr>
+        <w:tabs>
+          <w:tab w:val="num" w:pos="2880"/>
+        </w:tabs>
+        <w:ind w:left="2880" w:hanging="360"/>
+      </w:pPr>
+    </w:lvl>
+    <w:lvl w:ilvl="4" w:tentative="1">
+      <w:start w:val="1"/>
+      <w:numFmt w:val="decimal"/>
+      <w:lvlText w:val="%5."/>
+      <w:lvlJc w:val="left"/>
+      <w:pPr>
+        <w:tabs>
+          <w:tab w:val="num" w:pos="3600"/>
+        </w:tabs>
+        <w:ind w:left="3600" w:hanging="360"/>
+      </w:pPr>
+    </w:lvl>
+    <w:lvl w:ilvl="5" w:tentative="1">
+      <w:start w:val="1"/>
+      <w:numFmt w:val="decimal"/>
+      <w:lvlText w:val="%6."/>
+      <w:lvlJc w:val="left"/>
+      <w:pPr>
+        <w:tabs>
+          <w:tab w:val="num" w:pos="4320"/>
+        </w:tabs>
+        <w:ind w:left="4320" w:hanging="360"/>
+      </w:pPr>
+    </w:lvl>
+    <w:lvl w:ilvl="6" w:tentative="1">
+      <w:start w:val="1"/>
+      <w:numFmt w:val="decimal"/>
+      <w:lvlText w:val="%7."/>
+      <w:lvlJc w:val="left"/>
+      <w:pPr>
+        <w:tabs>
+          <w:tab w:val="num" w:pos="5040"/>
+        </w:tabs>
+        <w:ind w:left="5040" w:hanging="360"/>
+      </w:pPr>
+    </w:lvl>
+    <w:lvl w:ilvl="7" w:tentative="1">
+      <w:start w:val="1"/>
+      <w:numFmt w:val="decimal"/>
+      <w:lvlText w:val="%8."/>
+      <w:lvlJc w:val="left"/>
+      <w:pPr>
+        <w:tabs>
+          <w:tab w:val="num" w:pos="5760"/>
+        </w:tabs>
+        <w:ind w:left="5760" w:hanging="360"/>
+      </w:pPr>
+    </w:lvl>
+    <w:lvl w:ilvl="8" w:tentative="1">
+      <w:start w:val="1"/>
+      <w:numFmt w:val="decimal"/>
+      <w:lvlText w:val="%9."/>
+      <w:lvlJc w:val="left"/>
+      <w:pPr>
+        <w:tabs>
+          <w:tab w:val="num" w:pos="6480"/>
+        </w:tabs>
+        <w:ind w:left="6480" w:hanging="360"/>
+      </w:pPr>
+    </w:lvl>
+  </w:abstractNum>
+  <w:abstractNum w:abstractNumId="7" w15:restartNumberingAfterBreak="0">
+    <w:nsid w:val="75E363AE"/>
+    <w:multiLevelType w:val="multilevel"/>
+    <w:tmpl w:val="B7EEC614"/>
+    <w:lvl w:ilvl="0">
+      <w:start w:val="1"/>
+      <w:numFmt w:val="decimal"/>
+      <w:lvlText w:val="%1."/>
+      <w:lvlJc w:val="left"/>
+      <w:pPr>
+        <w:tabs>
+          <w:tab w:val="num" w:pos="720"/>
+        </w:tabs>
+        <w:ind w:left="720" w:hanging="360"/>
+      </w:pPr>
+    </w:lvl>
+    <w:lvl w:ilvl="1" w:tentative="1">
+      <w:start w:val="1"/>
+      <w:numFmt w:val="decimal"/>
+      <w:lvlText w:val="%2."/>
+      <w:lvlJc w:val="left"/>
+      <w:pPr>
+        <w:tabs>
+          <w:tab w:val="num" w:pos="1440"/>
+        </w:tabs>
+        <w:ind w:left="1440" w:hanging="360"/>
+      </w:pPr>
+    </w:lvl>
+    <w:lvl w:ilvl="2" w:tentative="1">
+      <w:start w:val="1"/>
+      <w:numFmt w:val="decimal"/>
+      <w:lvlText w:val="%3."/>
+      <w:lvlJc w:val="left"/>
+      <w:pPr>
+        <w:tabs>
+          <w:tab w:val="num" w:pos="2160"/>
+        </w:tabs>
+        <w:ind w:left="2160" w:hanging="360"/>
+      </w:pPr>
+    </w:lvl>
+    <w:lvl w:ilvl="3" w:tentative="1">
+      <w:start w:val="1"/>
+      <w:numFmt w:val="decimal"/>
+      <w:lvlText w:val="%4."/>
+      <w:lvlJc w:val="left"/>
+      <w:pPr>
+        <w:tabs>
+          <w:tab w:val="num" w:pos="2880"/>
+        </w:tabs>
+        <w:ind w:left="2880" w:hanging="360"/>
+      </w:pPr>
+    </w:lvl>
+    <w:lvl w:ilvl="4" w:tentative="1">
+      <w:start w:val="1"/>
+      <w:numFmt w:val="decimal"/>
+      <w:lvlText w:val="%5."/>
+      <w:lvlJc w:val="left"/>
+      <w:pPr>
+        <w:tabs>
+          <w:tab w:val="num" w:pos="3600"/>
+        </w:tabs>
+        <w:ind w:left="3600" w:hanging="360"/>
+      </w:pPr>
+    </w:lvl>
+    <w:lvl w:ilvl="5" w:tentative="1">
+      <w:start w:val="1"/>
+      <w:numFmt w:val="decimal"/>
+      <w:lvlText w:val="%6."/>
+      <w:lvlJc w:val="left"/>
+      <w:pPr>
+        <w:tabs>
+          <w:tab w:val="num" w:pos="4320"/>
+        </w:tabs>
+        <w:ind w:left="4320" w:hanging="360"/>
+      </w:pPr>
+    </w:lvl>
+    <w:lvl w:ilvl="6" w:tentative="1">
+      <w:start w:val="1"/>
+      <w:numFmt w:val="decimal"/>
+      <w:lvlText w:val="%7."/>
+      <w:lvlJc w:val="left"/>
+      <w:pPr>
+        <w:tabs>
+          <w:tab w:val="num" w:pos="5040"/>
+        </w:tabs>
+        <w:ind w:left="5040" w:hanging="360"/>
+      </w:pPr>
+    </w:lvl>
+    <w:lvl w:ilvl="7" w:tentative="1">
+      <w:start w:val="1"/>
+      <w:numFmt w:val="decimal"/>
+      <w:lvlText w:val="%8."/>
+      <w:lvlJc w:val="left"/>
+      <w:pPr>
+        <w:tabs>
+          <w:tab w:val="num" w:pos="5760"/>
+        </w:tabs>
+        <w:ind w:left="5760" w:hanging="360"/>
+      </w:pPr>
+    </w:lvl>
+    <w:lvl w:ilvl="8" w:tentative="1">
+      <w:start w:val="1"/>
+      <w:numFmt w:val="decimal"/>
+      <w:lvlText w:val="%9."/>
+      <w:lvlJc w:val="left"/>
+      <w:pPr>
+        <w:tabs>
+          <w:tab w:val="num" w:pos="6480"/>
+        </w:tabs>
+        <w:ind w:left="6480" w:hanging="360"/>
+      </w:pPr>
+    </w:lvl>
+  </w:abstractNum>
   <w:num w:numId="1">
     <w:abstractNumId w:val="0"/>
   </w:num>
   <w:num w:numId="2">
+    <w:abstractNumId w:val="4"/>
+  </w:num>
+  <w:num w:numId="3">
+    <w:abstractNumId w:val="3"/>
+  </w:num>
+  <w:num w:numId="4">
     <w:abstractNumId w:val="2"/>
   </w:num>
-  <w:num w:numId="3">
+  <w:num w:numId="5">
+    <w:abstractNumId w:val="7"/>
+  </w:num>
+  <w:num w:numId="6">
+    <w:abstractNumId w:val="5"/>
+  </w:num>
+  <w:num w:numId="7">
     <w:abstractNumId w:val="1"/>
+  </w:num>
+  <w:num w:numId="8">
+    <w:abstractNumId w:val="6"/>
   </w:num>
 </w:numbering>
 </file>
@@ -7964,7 +10150,7 @@
     <w:lsdException w:name="Table Web 2" w:semiHidden="1" w:unhideWhenUsed="1"/>
     <w:lsdException w:name="Table Web 3" w:semiHidden="1" w:unhideWhenUsed="1"/>
     <w:lsdException w:name="Balloon Text" w:semiHidden="1" w:unhideWhenUsed="1"/>
-    <w:lsdException w:name="Table Grid" w:semiHidden="1" w:uiPriority="39" w:unhideWhenUsed="1"/>
+    <w:lsdException w:name="Table Grid" w:uiPriority="39"/>
     <w:lsdException w:name="Table Theme" w:semiHidden="1" w:unhideWhenUsed="1"/>
     <w:lsdException w:name="Placeholder Text" w:semiHidden="1"/>
     <w:lsdException w:name="No Spacing" w:uiPriority="1" w:qFormat="1"/>
@@ -8346,6 +10532,36 @@
       <w:lang w:val="ru" w:eastAsia="ru-RU"/>
     </w:rPr>
   </w:style>
+  <w:style w:type="character" w:styleId="HTML">
+    <w:name w:val="HTML Code"/>
+    <w:basedOn w:val="a0"/>
+    <w:uiPriority w:val="99"/>
+    <w:semiHidden/>
+    <w:unhideWhenUsed/>
+    <w:rsid w:val="00B57E07"/>
+    <w:rPr>
+      <w:rFonts w:ascii="Courier New" w:eastAsia="Times New Roman" w:hAnsi="Courier New" w:cs="Courier New"/>
+      <w:sz w:val="20"/>
+      <w:szCs w:val="20"/>
+    </w:rPr>
+  </w:style>
+  <w:style w:type="paragraph" w:styleId="aa">
+    <w:name w:val="Normal (Web)"/>
+    <w:basedOn w:val="a"/>
+    <w:uiPriority w:val="99"/>
+    <w:semiHidden/>
+    <w:unhideWhenUsed/>
+    <w:rsid w:val="00633D8F"/>
+    <w:pPr>
+      <w:spacing w:before="100" w:beforeAutospacing="1" w:after="100" w:afterAutospacing="1" w:line="240" w:lineRule="auto"/>
+    </w:pPr>
+    <w:rPr>
+      <w:rFonts w:ascii="Times New Roman" w:eastAsia="Times New Roman" w:hAnsi="Times New Roman" w:cs="Times New Roman"/>
+      <w:sz w:val="24"/>
+      <w:szCs w:val="24"/>
+      <w:lang w:eastAsia="ru-RU"/>
+    </w:rPr>
+  </w:style>
 </w:styles>
 </file>
 

</xml_diff>